<commit_message>
room highlights: add API call to get the room highlights, in recepcio unders website allows rooms to be selected as highlighted
</commit_message>
<xml_diff>
--- a/recepcio/API Documentation.docx
+++ b/recepcio/API Documentation.docx
@@ -12,36 +12,12 @@
     </w:p>
     <w:p>
       <w:r>
-        <w:t xml:space="preserve">The </w:t>
-      </w:r>
-      <w:proofErr w:type="spellStart"/>
-      <w:r>
-        <w:t>roomcaptain</w:t>
-      </w:r>
-      <w:proofErr w:type="spellEnd"/>
-      <w:r>
-        <w:t xml:space="preserve"> API can be used to retrieve data concerning the rooms, availability and action bookings. The API can be accessed by a URL, where the search criteria is sent via a form upload and the result is a JSON data </w:t>
-      </w:r>
-      <w:proofErr w:type="spellStart"/>
-      <w:r>
-        <w:t>sctructure</w:t>
-      </w:r>
-      <w:proofErr w:type="spellEnd"/>
-      <w:r>
-        <w:t>.</w:t>
-      </w:r>
-    </w:p>
-    <w:p>
-      <w:r>
-        <w:t xml:space="preserve">There are 5 type of action that the </w:t>
-      </w:r>
-      <w:proofErr w:type="spellStart"/>
-      <w:r>
-        <w:t>api</w:t>
-      </w:r>
-      <w:proofErr w:type="spellEnd"/>
-      <w:r>
-        <w:t xml:space="preserve"> can handle:</w:t>
+        <w:t>The roomcaptain API can be used to retrieve data concerning the rooms, availability and action bookings. The API can be accessed by a URL, where the search criteria is sent via a form upload and the result is a JSON data sctructure.</w:t>
+      </w:r>
+    </w:p>
+    <w:p>
+      <w:r>
+        <w:t>There are 5 type of action that the api can handle:</w:t>
       </w:r>
     </w:p>
     <w:p>
@@ -76,13 +52,8 @@
           <w:numId w:val="1"/>
         </w:numPr>
       </w:pPr>
-      <w:proofErr w:type="spellStart"/>
-      <w:r>
-        <w:t>Sitetext</w:t>
-      </w:r>
-      <w:proofErr w:type="spellEnd"/>
-      <w:r>
-        <w:t xml:space="preserve"> – this action retrieves the list of keys and their associated value for a specified language</w:t>
+      <w:r>
+        <w:t>Sitetext – this action retrieves the list of keys and their associated value for a specified language</w:t>
       </w:r>
     </w:p>
     <w:p>
@@ -94,7 +65,7 @@
         </w:numPr>
       </w:pPr>
       <w:r>
-        <w:t>Book – this action books a reservation</w:t>
+        <w:t>Services – this action retrieves the extra services guest can book</w:t>
       </w:r>
     </w:p>
     <w:p>
@@ -106,20 +77,36 @@
         </w:numPr>
       </w:pPr>
       <w:r>
+        <w:t>Book – this action books a reservation</w:t>
+      </w:r>
+    </w:p>
+    <w:p>
+      <w:pPr>
+        <w:pStyle w:val="ListParagraph"/>
+        <w:numPr>
+          <w:ilvl w:val="0"/>
+          <w:numId w:val="1"/>
+        </w:numPr>
+      </w:pPr>
+      <w:r>
         <w:t>Room calendar – this action retrieves availability of a room for a certain period of time</w:t>
       </w:r>
     </w:p>
     <w:p>
-      <w:r>
-        <w:t xml:space="preserve">The </w:t>
-      </w:r>
-      <w:proofErr w:type="spellStart"/>
-      <w:r>
-        <w:t>api</w:t>
-      </w:r>
-      <w:proofErr w:type="spellEnd"/>
-      <w:r>
-        <w:t xml:space="preserve"> can be access via the following URLs:</w:t>
+      <w:pPr>
+        <w:pStyle w:val="ListParagraph"/>
+        <w:numPr>
+          <w:ilvl w:val="0"/>
+          <w:numId w:val="1"/>
+        </w:numPr>
+      </w:pPr>
+      <w:r>
+        <w:t>Room highlights – users the make some rooms highlighted that can be shown on a website as highlighted items</w:t>
+      </w:r>
+    </w:p>
+    <w:p>
+      <w:r>
+        <w:t>The api can be access via the following URLs:</w:t>
       </w:r>
     </w:p>
     <w:p>
@@ -432,54 +419,12 @@
           <w:tab w:val="left" w:pos="1800"/>
         </w:tabs>
       </w:pPr>
-      <w:proofErr w:type="spellStart"/>
       <w:r>
         <w:t>lang</w:t>
       </w:r>
-      <w:proofErr w:type="spellEnd"/>
       <w:r>
         <w:tab/>
-        <w:t xml:space="preserve">The 3 character language identifier (currently supported are: </w:t>
-      </w:r>
-      <w:proofErr w:type="spellStart"/>
-      <w:r>
-        <w:t>deu</w:t>
-      </w:r>
-      <w:proofErr w:type="spellEnd"/>
-      <w:r>
-        <w:t xml:space="preserve">, </w:t>
-      </w:r>
-      <w:proofErr w:type="spellStart"/>
-      <w:r>
-        <w:t>eng</w:t>
-      </w:r>
-      <w:proofErr w:type="spellEnd"/>
-      <w:r>
-        <w:t xml:space="preserve">, </w:t>
-      </w:r>
-      <w:proofErr w:type="spellStart"/>
-      <w:r>
-        <w:t>fra</w:t>
-      </w:r>
-      <w:proofErr w:type="spellEnd"/>
-      <w:r>
-        <w:t xml:space="preserve">, </w:t>
-      </w:r>
-      <w:proofErr w:type="spellStart"/>
-      <w:r>
-        <w:t>ita</w:t>
-      </w:r>
-      <w:proofErr w:type="spellEnd"/>
-      <w:r>
-        <w:t xml:space="preserve">, </w:t>
-      </w:r>
-      <w:proofErr w:type="spellStart"/>
-      <w:r>
-        <w:t>esp</w:t>
-      </w:r>
-      <w:proofErr w:type="spellEnd"/>
-      <w:r>
-        <w:t>)</w:t>
+        <w:t>The 3 character language identifier (currently supported are: deu, eng, fra, ita, esp)</w:t>
       </w:r>
     </w:p>
     <w:p>
@@ -517,15 +462,7 @@
       </w:r>
       <w:r>
         <w:tab/>
-        <w:t>For dev use ‘</w:t>
-      </w:r>
-      <w:proofErr w:type="spellStart"/>
-      <w:r>
-        <w:t>teszt_hostel</w:t>
-      </w:r>
-      <w:proofErr w:type="spellEnd"/>
-      <w:r>
-        <w:t>’. For prod use the name that is provided to you</w:t>
+        <w:t>For dev use ‘teszt_hostel’. For prod use the name that is provided to you</w:t>
       </w:r>
     </w:p>
     <w:p>
@@ -635,23 +572,7 @@
           <w:rFonts w:ascii="Courier New" w:hAnsi="Courier New" w:cs="Courier New"/>
           <w:sz w:val="14"/>
         </w:rPr>
-        <w:t xml:space="preserve">    id: the id this is used to </w:t>
-      </w:r>
-      <w:proofErr w:type="spellStart"/>
-      <w:r>
-        <w:rPr>
-          <w:rFonts w:ascii="Courier New" w:hAnsi="Courier New" w:cs="Courier New"/>
-          <w:sz w:val="14"/>
-        </w:rPr>
-        <w:t>addess</w:t>
-      </w:r>
-      <w:proofErr w:type="spellEnd"/>
-      <w:r>
-        <w:rPr>
-          <w:rFonts w:ascii="Courier New" w:hAnsi="Courier New" w:cs="Courier New"/>
-          <w:sz w:val="14"/>
-        </w:rPr>
-        <w:t xml:space="preserve"> the room when sending in the booking,</w:t>
+        <w:t xml:space="preserve">    id: the id this is used to addess the room when sending in the booking,</w:t>
       </w:r>
     </w:p>
     <w:p>
@@ -677,23 +598,7 @@
           <w:rFonts w:ascii="Courier New" w:hAnsi="Courier New" w:cs="Courier New"/>
           <w:sz w:val="14"/>
         </w:rPr>
-        <w:t xml:space="preserve">    </w:t>
-      </w:r>
-      <w:proofErr w:type="spellStart"/>
-      <w:r>
-        <w:rPr>
-          <w:rFonts w:ascii="Courier New" w:hAnsi="Courier New" w:cs="Courier New"/>
-          <w:sz w:val="14"/>
-        </w:rPr>
-        <w:t>price_per_bed</w:t>
-      </w:r>
-      <w:proofErr w:type="spellEnd"/>
-      <w:r>
-        <w:rPr>
-          <w:rFonts w:ascii="Courier New" w:hAnsi="Courier New" w:cs="Courier New"/>
-          <w:sz w:val="14"/>
-        </w:rPr>
-        <w:t>: this is the preset price of the bed if the room is a DORM,</w:t>
+        <w:t xml:space="preserve">    price_per_bed: this is the preset price of the bed if the room is a DORM,</w:t>
       </w:r>
     </w:p>
     <w:p>
@@ -766,23 +671,7 @@
           <w:rFonts w:ascii="Courier New" w:hAnsi="Courier New" w:cs="Courier New"/>
           <w:sz w:val="14"/>
         </w:rPr>
-        <w:t xml:space="preserve">    </w:t>
-      </w:r>
-      <w:proofErr w:type="spellStart"/>
-      <w:r>
-        <w:rPr>
-          <w:rFonts w:ascii="Courier New" w:hAnsi="Courier New" w:cs="Courier New"/>
-          <w:sz w:val="14"/>
-        </w:rPr>
-        <w:t>price_per_room:,this</w:t>
-      </w:r>
-      <w:proofErr w:type="spellEnd"/>
-      <w:r>
-        <w:rPr>
-          <w:rFonts w:ascii="Courier New" w:hAnsi="Courier New" w:cs="Courier New"/>
-          <w:sz w:val="14"/>
-        </w:rPr>
-        <w:t xml:space="preserve"> is the preset price of the room if the room is a PRIVATE</w:t>
+        <w:t xml:space="preserve">    price_per_room:,this is the preset price of the room if the room is a PRIVATE</w:t>
       </w:r>
       <w:r>
         <w:rPr>
@@ -869,39 +758,7 @@
           <w:rFonts w:ascii="Courier New" w:hAnsi="Courier New" w:cs="Courier New"/>
           <w:sz w:val="14"/>
         </w:rPr>
-        <w:t xml:space="preserve">    </w:t>
-      </w:r>
-      <w:proofErr w:type="spellStart"/>
-      <w:r>
-        <w:rPr>
-          <w:rFonts w:ascii="Courier New" w:hAnsi="Courier New" w:cs="Courier New"/>
-          <w:sz w:val="14"/>
-        </w:rPr>
-        <w:t>surcharge_per_bed</w:t>
-      </w:r>
-      <w:proofErr w:type="spellEnd"/>
-      <w:r>
-        <w:rPr>
-          <w:rFonts w:ascii="Courier New" w:hAnsi="Courier New" w:cs="Courier New"/>
-          <w:sz w:val="14"/>
-        </w:rPr>
-        <w:t xml:space="preserve">: for apartments the </w:t>
-      </w:r>
-      <w:proofErr w:type="spellStart"/>
-      <w:r>
-        <w:rPr>
-          <w:rFonts w:ascii="Courier New" w:hAnsi="Courier New" w:cs="Courier New"/>
-          <w:sz w:val="14"/>
-        </w:rPr>
-        <w:t>price_per_room</w:t>
-      </w:r>
-      <w:proofErr w:type="spellEnd"/>
-      <w:r>
-        <w:rPr>
-          <w:rFonts w:ascii="Courier New" w:hAnsi="Courier New" w:cs="Courier New"/>
-          <w:sz w:val="14"/>
-        </w:rPr>
-        <w:t xml:space="preserve"> is for 2 people. For any additional guest this surcharge is counted,</w:t>
+        <w:t xml:space="preserve">    surcharge_per_bed: for apartments the price_per_room is for 2 people. For any additional guest this surcharge is counted,</w:t>
       </w:r>
     </w:p>
     <w:p>
@@ -967,23 +824,7 @@
           <w:rFonts w:ascii="Courier New" w:hAnsi="Courier New" w:cs="Courier New"/>
           <w:sz w:val="14"/>
         </w:rPr>
-        <w:t xml:space="preserve">    </w:t>
-      </w:r>
-      <w:proofErr w:type="spellStart"/>
-      <w:r>
-        <w:rPr>
-          <w:rFonts w:ascii="Courier New" w:hAnsi="Courier New" w:cs="Courier New"/>
-          <w:sz w:val="14"/>
-        </w:rPr>
-        <w:t>num_of_beds</w:t>
-      </w:r>
-      <w:proofErr w:type="spellEnd"/>
-      <w:r>
-        <w:rPr>
-          <w:rFonts w:ascii="Courier New" w:hAnsi="Courier New" w:cs="Courier New"/>
-          <w:sz w:val="14"/>
-        </w:rPr>
-        <w:t xml:space="preserve">": </w:t>
+        <w:t xml:space="preserve">    num_of_beds": </w:t>
       </w:r>
       <w:r>
         <w:rPr>
@@ -1103,23 +944,7 @@
           <w:rFonts w:ascii="Courier New" w:hAnsi="Courier New" w:cs="Courier New"/>
           <w:sz w:val="14"/>
         </w:rPr>
-        <w:t xml:space="preserve">    </w:t>
-      </w:r>
-      <w:proofErr w:type="spellStart"/>
-      <w:r>
-        <w:rPr>
-          <w:rFonts w:ascii="Courier New" w:hAnsi="Courier New" w:cs="Courier New"/>
-          <w:sz w:val="14"/>
-        </w:rPr>
-        <w:t>short_description</w:t>
-      </w:r>
-      <w:proofErr w:type="spellEnd"/>
-      <w:r>
-        <w:rPr>
-          <w:rFonts w:ascii="Courier New" w:hAnsi="Courier New" w:cs="Courier New"/>
-          <w:sz w:val="14"/>
-        </w:rPr>
-        <w:t xml:space="preserve">: </w:t>
+        <w:t xml:space="preserve">    short_description: </w:t>
       </w:r>
       <w:r>
         <w:rPr>
@@ -1319,30 +1144,14 @@
           <w:rFonts w:ascii="Courier New" w:hAnsi="Courier New" w:cs="Courier New"/>
           <w:sz w:val="14"/>
         </w:rPr>
-        <w:t xml:space="preserve">    </w:t>
-      </w:r>
-      <w:proofErr w:type="spellStart"/>
-      <w:r>
-        <w:rPr>
-          <w:rFonts w:ascii="Courier New" w:hAnsi="Courier New" w:cs="Courier New"/>
-          <w:sz w:val="14"/>
-        </w:rPr>
-        <w:t>num_of_beds_avail:</w:t>
-      </w:r>
-      <w:r>
-        <w:rPr>
-          <w:rFonts w:ascii="Courier New" w:hAnsi="Courier New" w:cs="Courier New"/>
-          <w:sz w:val="14"/>
-        </w:rPr>
-        <w:t>This</w:t>
-      </w:r>
-      <w:proofErr w:type="spellEnd"/>
-      <w:r>
-        <w:rPr>
-          <w:rFonts w:ascii="Courier New" w:hAnsi="Courier New" w:cs="Courier New"/>
-          <w:sz w:val="14"/>
-        </w:rPr>
-        <w:t xml:space="preserve"> value will </w:t>
+        <w:t xml:space="preserve">    num_of_beds_avail:</w:t>
+      </w:r>
+      <w:r>
+        <w:rPr>
+          <w:rFonts w:ascii="Courier New" w:hAnsi="Courier New" w:cs="Courier New"/>
+          <w:sz w:val="14"/>
+        </w:rPr>
+        <w:t xml:space="preserve">This value will </w:t>
       </w:r>
       <w:r>
         <w:rPr>
@@ -1514,30 +1323,12 @@
           <w:sz w:val="14"/>
         </w:rPr>
       </w:pPr>
-      <w:bookmarkStart w:id="0" w:name="_GoBack"/>
-      <w:bookmarkEnd w:id="0"/>
-      <w:r>
-        <w:rPr>
-          <w:rFonts w:ascii="Courier New" w:hAnsi="Courier New" w:cs="Courier New"/>
-          <w:sz w:val="14"/>
-        </w:rPr>
-        <w:t xml:space="preserve">        </w:t>
-      </w:r>
-      <w:proofErr w:type="spellStart"/>
-      <w:r>
-        <w:rPr>
-          <w:rFonts w:ascii="Courier New" w:hAnsi="Courier New" w:cs="Courier New"/>
-          <w:sz w:val="14"/>
-        </w:rPr>
-        <w:t>original_img_url</w:t>
-      </w:r>
-      <w:proofErr w:type="spellEnd"/>
-      <w:r>
-        <w:rPr>
-          <w:rFonts w:ascii="Courier New" w:hAnsi="Courier New" w:cs="Courier New"/>
-          <w:sz w:val="14"/>
-        </w:rPr>
-        <w:t xml:space="preserve">: </w:t>
+      <w:r>
+        <w:rPr>
+          <w:rFonts w:ascii="Courier New" w:hAnsi="Courier New" w:cs="Courier New"/>
+          <w:sz w:val="14"/>
+        </w:rPr>
+        <w:t xml:space="preserve">        original_img_url: </w:t>
       </w:r>
       <w:r>
         <w:rPr>
@@ -1577,23 +1368,7 @@
           <w:rFonts w:ascii="Courier New" w:hAnsi="Courier New" w:cs="Courier New"/>
           <w:sz w:val="14"/>
         </w:rPr>
-        <w:t xml:space="preserve">        </w:t>
-      </w:r>
-      <w:proofErr w:type="spellStart"/>
-      <w:r>
-        <w:rPr>
-          <w:rFonts w:ascii="Courier New" w:hAnsi="Courier New" w:cs="Courier New"/>
-          <w:sz w:val="14"/>
-        </w:rPr>
-        <w:t>medium_img_url</w:t>
-      </w:r>
-      <w:proofErr w:type="spellEnd"/>
-      <w:r>
-        <w:rPr>
-          <w:rFonts w:ascii="Courier New" w:hAnsi="Courier New" w:cs="Courier New"/>
-          <w:sz w:val="14"/>
-        </w:rPr>
-        <w:t xml:space="preserve">: </w:t>
+        <w:t xml:space="preserve">        medium_img_url: </w:t>
       </w:r>
       <w:r>
         <w:rPr>
@@ -1633,23 +1408,7 @@
           <w:rFonts w:ascii="Courier New" w:hAnsi="Courier New" w:cs="Courier New"/>
           <w:sz w:val="14"/>
         </w:rPr>
-        <w:t xml:space="preserve">        </w:t>
-      </w:r>
-      <w:proofErr w:type="spellStart"/>
-      <w:r>
-        <w:rPr>
-          <w:rFonts w:ascii="Courier New" w:hAnsi="Courier New" w:cs="Courier New"/>
-          <w:sz w:val="14"/>
-        </w:rPr>
-        <w:t>thumb_img_url</w:t>
-      </w:r>
-      <w:proofErr w:type="spellEnd"/>
-      <w:r>
-        <w:rPr>
-          <w:rFonts w:ascii="Courier New" w:hAnsi="Courier New" w:cs="Courier New"/>
-          <w:sz w:val="14"/>
-        </w:rPr>
-        <w:t xml:space="preserve">: </w:t>
+        <w:t xml:space="preserve">        thumb_img_url: </w:t>
       </w:r>
       <w:r>
         <w:rPr>
@@ -1850,54 +1609,12 @@
           <w:tab w:val="left" w:pos="2520"/>
         </w:tabs>
       </w:pPr>
-      <w:proofErr w:type="spellStart"/>
       <w:r>
         <w:t>lang</w:t>
       </w:r>
-      <w:proofErr w:type="spellEnd"/>
       <w:r>
         <w:tab/>
-        <w:t xml:space="preserve">The 3 character language identifier (currently supported are: </w:t>
-      </w:r>
-      <w:proofErr w:type="spellStart"/>
-      <w:r>
-        <w:t>deu</w:t>
-      </w:r>
-      <w:proofErr w:type="spellEnd"/>
-      <w:r>
-        <w:t xml:space="preserve">, </w:t>
-      </w:r>
-      <w:proofErr w:type="spellStart"/>
-      <w:r>
-        <w:t>eng</w:t>
-      </w:r>
-      <w:proofErr w:type="spellEnd"/>
-      <w:r>
-        <w:t xml:space="preserve">, </w:t>
-      </w:r>
-      <w:proofErr w:type="spellStart"/>
-      <w:r>
-        <w:t>fra</w:t>
-      </w:r>
-      <w:proofErr w:type="spellEnd"/>
-      <w:r>
-        <w:t xml:space="preserve">, </w:t>
-      </w:r>
-      <w:proofErr w:type="spellStart"/>
-      <w:r>
-        <w:t>ita</w:t>
-      </w:r>
-      <w:proofErr w:type="spellEnd"/>
-      <w:r>
-        <w:t xml:space="preserve">, </w:t>
-      </w:r>
-      <w:proofErr w:type="spellStart"/>
-      <w:r>
-        <w:t>esp</w:t>
-      </w:r>
-      <w:proofErr w:type="spellEnd"/>
-      <w:r>
-        <w:t>)</w:t>
+        <w:t>The 3 character language identifier (currently supported are: deu, eng, fra, ita, esp)</w:t>
       </w:r>
     </w:p>
     <w:p>
@@ -1935,15 +1652,7 @@
       </w:r>
       <w:r>
         <w:tab/>
-        <w:t>For dev use ‘</w:t>
-      </w:r>
-      <w:proofErr w:type="spellStart"/>
-      <w:r>
-        <w:t>teszt_hostel</w:t>
-      </w:r>
-      <w:proofErr w:type="spellEnd"/>
-      <w:r>
-        <w:t>’. For prod use the name that is provided to you</w:t>
+        <w:t>For dev use ‘teszt_hostel’. For prod use the name that is provided to you</w:t>
       </w:r>
     </w:p>
     <w:p>
@@ -2001,11 +1710,9 @@
           <w:tab w:val="left" w:pos="2520"/>
         </w:tabs>
       </w:pPr>
-      <w:proofErr w:type="spellStart"/>
       <w:r>
         <w:t>filter_room_types</w:t>
       </w:r>
-      <w:proofErr w:type="spellEnd"/>
       <w:r>
         <w:tab/>
         <w:t xml:space="preserve">(optional parameter) coma separated list of room type ids that should return only. </w:t>
@@ -2130,25 +1837,7 @@
           <w:sz w:val="14"/>
           <w:szCs w:val="14"/>
         </w:rPr>
-        <w:t xml:space="preserve">  "</w:t>
-      </w:r>
-      <w:proofErr w:type="spellStart"/>
-      <w:r>
-        <w:rPr>
-          <w:rFonts w:ascii="Courier New" w:hAnsi="Courier New" w:cs="Courier New"/>
-          <w:sz w:val="14"/>
-          <w:szCs w:val="14"/>
-        </w:rPr>
-        <w:t>special_offers</w:t>
-      </w:r>
-      <w:proofErr w:type="spellEnd"/>
-      <w:r>
-        <w:rPr>
-          <w:rFonts w:ascii="Courier New" w:hAnsi="Courier New" w:cs="Courier New"/>
-          <w:sz w:val="14"/>
-          <w:szCs w:val="14"/>
-        </w:rPr>
-        <w:t>": {</w:t>
+        <w:t xml:space="preserve">  "special_offers": {</w:t>
       </w:r>
     </w:p>
     <w:p>
@@ -2264,25 +1953,7 @@
           <w:sz w:val="14"/>
           <w:szCs w:val="14"/>
         </w:rPr>
-        <w:t xml:space="preserve">      </w:t>
-      </w:r>
-      <w:proofErr w:type="spellStart"/>
-      <w:r>
-        <w:rPr>
-          <w:rFonts w:ascii="Courier New" w:hAnsi="Courier New" w:cs="Courier New"/>
-          <w:sz w:val="14"/>
-          <w:szCs w:val="14"/>
-        </w:rPr>
-        <w:t>start_date</w:t>
-      </w:r>
-      <w:proofErr w:type="spellEnd"/>
-      <w:r>
-        <w:rPr>
-          <w:rFonts w:ascii="Courier New" w:hAnsi="Courier New" w:cs="Courier New"/>
-          <w:sz w:val="14"/>
-          <w:szCs w:val="14"/>
-        </w:rPr>
-        <w:t xml:space="preserve">: start date of the special offer. Use rather the dates array below where multiple </w:t>
+        <w:t xml:space="preserve">      start_date: start date of the special offer. Use rather the dates array below where multiple </w:t>
       </w:r>
       <w:r>
         <w:rPr>
@@ -2323,25 +1994,7 @@
           <w:sz w:val="14"/>
           <w:szCs w:val="14"/>
         </w:rPr>
-        <w:t xml:space="preserve">      </w:t>
-      </w:r>
-      <w:proofErr w:type="spellStart"/>
-      <w:r>
-        <w:rPr>
-          <w:rFonts w:ascii="Courier New" w:hAnsi="Courier New" w:cs="Courier New"/>
-          <w:sz w:val="14"/>
-          <w:szCs w:val="14"/>
-        </w:rPr>
-        <w:t>end_date</w:t>
-      </w:r>
-      <w:proofErr w:type="spellEnd"/>
-      <w:r>
-        <w:rPr>
-          <w:rFonts w:ascii="Courier New" w:hAnsi="Courier New" w:cs="Courier New"/>
-          <w:sz w:val="14"/>
-          <w:szCs w:val="14"/>
-        </w:rPr>
-        <w:t>:</w:t>
+        <w:t xml:space="preserve">      end_date:</w:t>
       </w:r>
       <w:r>
         <w:rPr>
@@ -2390,25 +2043,7 @@
           <w:sz w:val="14"/>
           <w:szCs w:val="14"/>
         </w:rPr>
-        <w:t xml:space="preserve">      </w:t>
-      </w:r>
-      <w:proofErr w:type="spellStart"/>
-      <w:r>
-        <w:rPr>
-          <w:rFonts w:ascii="Courier New" w:hAnsi="Courier New" w:cs="Courier New"/>
-          <w:sz w:val="14"/>
-          <w:szCs w:val="14"/>
-        </w:rPr>
-        <w:t>discount_pct</w:t>
-      </w:r>
-      <w:proofErr w:type="spellEnd"/>
-      <w:r>
-        <w:rPr>
-          <w:rFonts w:ascii="Courier New" w:hAnsi="Courier New" w:cs="Courier New"/>
-          <w:sz w:val="14"/>
-          <w:szCs w:val="14"/>
-        </w:rPr>
-        <w:t xml:space="preserve">: </w:t>
+        <w:t xml:space="preserve">      discount_pct: </w:t>
       </w:r>
       <w:r>
         <w:rPr>
@@ -2490,25 +2125,7 @@
           <w:sz w:val="14"/>
           <w:szCs w:val="14"/>
         </w:rPr>
-        <w:t xml:space="preserve">      </w:t>
-      </w:r>
-      <w:proofErr w:type="spellStart"/>
-      <w:r>
-        <w:rPr>
-          <w:rFonts w:ascii="Courier New" w:hAnsi="Courier New" w:cs="Courier New"/>
-          <w:sz w:val="14"/>
-          <w:szCs w:val="14"/>
-        </w:rPr>
-        <w:t>valid_num_of_days_before_arrival</w:t>
-      </w:r>
-      <w:proofErr w:type="spellEnd"/>
-      <w:r>
-        <w:rPr>
-          <w:rFonts w:ascii="Courier New" w:hAnsi="Courier New" w:cs="Courier New"/>
-          <w:sz w:val="14"/>
-          <w:szCs w:val="14"/>
-        </w:rPr>
-        <w:t xml:space="preserve">": </w:t>
+        <w:t xml:space="preserve">      valid_num_of_days_before_arrival": </w:t>
       </w:r>
       <w:r>
         <w:rPr>
@@ -2582,25 +2199,7 @@
           <w:sz w:val="14"/>
           <w:szCs w:val="14"/>
         </w:rPr>
-        <w:t xml:space="preserve">      </w:t>
-      </w:r>
-      <w:proofErr w:type="spellStart"/>
-      <w:r>
-        <w:rPr>
-          <w:rFonts w:ascii="Courier New" w:hAnsi="Courier New" w:cs="Courier New"/>
-          <w:sz w:val="14"/>
-          <w:szCs w:val="14"/>
-        </w:rPr>
-        <w:t>room_type_ids</w:t>
-      </w:r>
-      <w:proofErr w:type="spellEnd"/>
-      <w:r>
-        <w:rPr>
-          <w:rFonts w:ascii="Courier New" w:hAnsi="Courier New" w:cs="Courier New"/>
-          <w:sz w:val="14"/>
-          <w:szCs w:val="14"/>
-        </w:rPr>
-        <w:t xml:space="preserve">: </w:t>
+        <w:t xml:space="preserve">      room_type_ids: </w:t>
       </w:r>
       <w:r>
         <w:rPr>
@@ -2641,25 +2240,7 @@
           <w:sz w:val="14"/>
           <w:szCs w:val="14"/>
         </w:rPr>
-        <w:t xml:space="preserve">      </w:t>
-      </w:r>
-      <w:proofErr w:type="spellStart"/>
-      <w:r>
-        <w:rPr>
-          <w:rFonts w:ascii="Courier New" w:hAnsi="Courier New" w:cs="Courier New"/>
-          <w:sz w:val="14"/>
-          <w:szCs w:val="14"/>
-        </w:rPr>
-        <w:t>early_bird_day_count</w:t>
-      </w:r>
-      <w:proofErr w:type="spellEnd"/>
-      <w:r>
-        <w:rPr>
-          <w:rFonts w:ascii="Courier New" w:hAnsi="Courier New" w:cs="Courier New"/>
-          <w:sz w:val="14"/>
-          <w:szCs w:val="14"/>
-        </w:rPr>
-        <w:t xml:space="preserve">": </w:t>
+        <w:t xml:space="preserve">      early_bird_day_count": </w:t>
       </w:r>
       <w:r>
         <w:rPr>
@@ -2782,51 +2363,15 @@
           <w:sz w:val="14"/>
           <w:szCs w:val="14"/>
         </w:rPr>
-        <w:t xml:space="preserve">      </w:t>
-      </w:r>
-      <w:proofErr w:type="spellStart"/>
-      <w:r>
-        <w:rPr>
-          <w:rFonts w:ascii="Courier New" w:hAnsi="Courier New" w:cs="Courier New"/>
-          <w:sz w:val="14"/>
-          <w:szCs w:val="14"/>
-        </w:rPr>
-        <w:t>room_name</w:t>
-      </w:r>
-      <w:proofErr w:type="spellEnd"/>
-      <w:r>
-        <w:rPr>
-          <w:rFonts w:ascii="Courier New" w:hAnsi="Courier New" w:cs="Courier New"/>
-          <w:sz w:val="14"/>
-          <w:szCs w:val="14"/>
-        </w:rPr>
-        <w:t xml:space="preserve">": </w:t>
-      </w:r>
-      <w:r>
-        <w:rPr>
-          <w:rFonts w:ascii="Courier New" w:hAnsi="Courier New" w:cs="Courier New"/>
-          <w:sz w:val="14"/>
-          <w:szCs w:val="14"/>
-        </w:rPr>
-        <w:t>the name of the room or rooms that this special offer applies to (like all private rooms ,</w:t>
-      </w:r>
-      <w:proofErr w:type="spellStart"/>
-      <w:r>
-        <w:rPr>
-          <w:rFonts w:ascii="Courier New" w:hAnsi="Courier New" w:cs="Courier New"/>
-          <w:sz w:val="14"/>
-          <w:szCs w:val="14"/>
-        </w:rPr>
-        <w:t>etc</w:t>
-      </w:r>
-      <w:proofErr w:type="spellEnd"/>
-      <w:r>
-        <w:rPr>
-          <w:rFonts w:ascii="Courier New" w:hAnsi="Courier New" w:cs="Courier New"/>
-          <w:sz w:val="14"/>
-          <w:szCs w:val="14"/>
-        </w:rPr>
-        <w:t>)</w:t>
+        <w:t xml:space="preserve">      room_name": </w:t>
+      </w:r>
+      <w:r>
+        <w:rPr>
+          <w:rFonts w:ascii="Courier New" w:hAnsi="Courier New" w:cs="Courier New"/>
+          <w:sz w:val="14"/>
+          <w:szCs w:val="14"/>
+        </w:rPr>
+        <w:t>the name of the room or rooms that this special offer applies to (like all private rooms ,etc)</w:t>
       </w:r>
       <w:r>
         <w:rPr>
@@ -2909,25 +2454,7 @@
           <w:sz w:val="14"/>
           <w:szCs w:val="14"/>
         </w:rPr>
-        <w:t xml:space="preserve">          "</w:t>
-      </w:r>
-      <w:proofErr w:type="spellStart"/>
-      <w:r>
-        <w:rPr>
-          <w:rFonts w:ascii="Courier New" w:hAnsi="Courier New" w:cs="Courier New"/>
-          <w:sz w:val="14"/>
-          <w:szCs w:val="14"/>
-        </w:rPr>
-        <w:t>start_date</w:t>
-      </w:r>
-      <w:proofErr w:type="spellEnd"/>
-      <w:r>
-        <w:rPr>
-          <w:rFonts w:ascii="Courier New" w:hAnsi="Courier New" w:cs="Courier New"/>
-          <w:sz w:val="14"/>
-          <w:szCs w:val="14"/>
-        </w:rPr>
-        <w:t>": start of the validity of the special offer (format: YYYY-MM-DD),</w:t>
+        <w:t xml:space="preserve">          "start_date": start of the validity of the special offer (format: YYYY-MM-DD),</w:t>
       </w:r>
     </w:p>
     <w:p>
@@ -2952,25 +2479,7 @@
           <w:sz w:val="14"/>
           <w:szCs w:val="14"/>
         </w:rPr>
-        <w:t xml:space="preserve">          "</w:t>
-      </w:r>
-      <w:proofErr w:type="spellStart"/>
-      <w:r>
-        <w:rPr>
-          <w:rFonts w:ascii="Courier New" w:hAnsi="Courier New" w:cs="Courier New"/>
-          <w:sz w:val="14"/>
-          <w:szCs w:val="14"/>
-        </w:rPr>
-        <w:t>end_date</w:t>
-      </w:r>
-      <w:proofErr w:type="spellEnd"/>
-      <w:r>
-        <w:rPr>
-          <w:rFonts w:ascii="Courier New" w:hAnsi="Courier New" w:cs="Courier New"/>
-          <w:sz w:val="14"/>
-          <w:szCs w:val="14"/>
-        </w:rPr>
-        <w:t>": end of the validity of the special offer (format: YYYY-MM-DD)</w:t>
+        <w:t xml:space="preserve">          "end_date": end of the validity of the special offer (format: YYYY-MM-DD)</w:t>
       </w:r>
     </w:p>
     <w:p>
@@ -3211,25 +2720,7 @@
           <w:sz w:val="14"/>
           <w:szCs w:val="14"/>
         </w:rPr>
-        <w:t xml:space="preserve">    id: the id this is used to </w:t>
-      </w:r>
-      <w:proofErr w:type="spellStart"/>
-      <w:r>
-        <w:rPr>
-          <w:rFonts w:ascii="Courier New" w:hAnsi="Courier New" w:cs="Courier New"/>
-          <w:sz w:val="14"/>
-          <w:szCs w:val="14"/>
-        </w:rPr>
-        <w:t>addess</w:t>
-      </w:r>
-      <w:proofErr w:type="spellEnd"/>
-      <w:r>
-        <w:rPr>
-          <w:rFonts w:ascii="Courier New" w:hAnsi="Courier New" w:cs="Courier New"/>
-          <w:sz w:val="14"/>
-          <w:szCs w:val="14"/>
-        </w:rPr>
-        <w:t xml:space="preserve"> the room when sending in the booking,</w:t>
+        <w:t xml:space="preserve">    id: the id this is used to addess the room when sending in the booking,</w:t>
       </w:r>
     </w:p>
     <w:p>
@@ -3262,25 +2753,7 @@
           <w:sz w:val="14"/>
           <w:szCs w:val="14"/>
         </w:rPr>
-        <w:t xml:space="preserve">    </w:t>
-      </w:r>
-      <w:proofErr w:type="spellStart"/>
-      <w:r>
-        <w:rPr>
-          <w:rFonts w:ascii="Courier New" w:hAnsi="Courier New" w:cs="Courier New"/>
-          <w:sz w:val="14"/>
-          <w:szCs w:val="14"/>
-        </w:rPr>
-        <w:t>price_per_bed</w:t>
-      </w:r>
-      <w:proofErr w:type="spellEnd"/>
-      <w:r>
-        <w:rPr>
-          <w:rFonts w:ascii="Courier New" w:hAnsi="Courier New" w:cs="Courier New"/>
-          <w:sz w:val="14"/>
-          <w:szCs w:val="14"/>
-        </w:rPr>
-        <w:t>: this is the preset price of the bed if the room is a DORM,</w:t>
+        <w:t xml:space="preserve">    price_per_bed: this is the preset price of the bed if the room is a DORM,</w:t>
       </w:r>
     </w:p>
     <w:p>
@@ -3354,25 +2827,7 @@
           <w:sz w:val="14"/>
           <w:szCs w:val="14"/>
         </w:rPr>
-        <w:t xml:space="preserve">    </w:t>
-      </w:r>
-      <w:proofErr w:type="spellStart"/>
-      <w:r>
-        <w:rPr>
-          <w:rFonts w:ascii="Courier New" w:hAnsi="Courier New" w:cs="Courier New"/>
-          <w:sz w:val="14"/>
-          <w:szCs w:val="14"/>
-        </w:rPr>
-        <w:t>price_per_room:,this</w:t>
-      </w:r>
-      <w:proofErr w:type="spellEnd"/>
-      <w:r>
-        <w:rPr>
-          <w:rFonts w:ascii="Courier New" w:hAnsi="Courier New" w:cs="Courier New"/>
-          <w:sz w:val="14"/>
-          <w:szCs w:val="14"/>
-        </w:rPr>
-        <w:t xml:space="preserve"> is the preset price of the room if the room is a PRIVATE or APARTMENT room </w:t>
+        <w:t xml:space="preserve">    price_per_room:,this is the preset price of the room if the room is a PRIVATE or APARTMENT room </w:t>
       </w:r>
     </w:p>
     <w:p>
@@ -3438,43 +2893,7 @@
           <w:sz w:val="14"/>
           <w:szCs w:val="14"/>
         </w:rPr>
-        <w:t xml:space="preserve">    </w:t>
-      </w:r>
-      <w:proofErr w:type="spellStart"/>
-      <w:r>
-        <w:rPr>
-          <w:rFonts w:ascii="Courier New" w:hAnsi="Courier New" w:cs="Courier New"/>
-          <w:sz w:val="14"/>
-          <w:szCs w:val="14"/>
-        </w:rPr>
-        <w:t>surcharge_per_bed</w:t>
-      </w:r>
-      <w:proofErr w:type="spellEnd"/>
-      <w:r>
-        <w:rPr>
-          <w:rFonts w:ascii="Courier New" w:hAnsi="Courier New" w:cs="Courier New"/>
-          <w:sz w:val="14"/>
-          <w:szCs w:val="14"/>
-        </w:rPr>
-        <w:t xml:space="preserve">: for apartments the </w:t>
-      </w:r>
-      <w:proofErr w:type="spellStart"/>
-      <w:r>
-        <w:rPr>
-          <w:rFonts w:ascii="Courier New" w:hAnsi="Courier New" w:cs="Courier New"/>
-          <w:sz w:val="14"/>
-          <w:szCs w:val="14"/>
-        </w:rPr>
-        <w:t>price_per_room</w:t>
-      </w:r>
-      <w:proofErr w:type="spellEnd"/>
-      <w:r>
-        <w:rPr>
-          <w:rFonts w:ascii="Courier New" w:hAnsi="Courier New" w:cs="Courier New"/>
-          <w:sz w:val="14"/>
-          <w:szCs w:val="14"/>
-        </w:rPr>
-        <w:t xml:space="preserve"> is for 2 people. For any additional guest this surcharge is counted,</w:t>
+        <w:t xml:space="preserve">    surcharge_per_bed: for apartments the price_per_room is for 2 people. For any additional guest this surcharge is counted,</w:t>
       </w:r>
     </w:p>
     <w:p>
@@ -3556,25 +2975,7 @@
           <w:sz w:val="14"/>
           <w:szCs w:val="14"/>
         </w:rPr>
-        <w:t xml:space="preserve">    </w:t>
-      </w:r>
-      <w:proofErr w:type="spellStart"/>
-      <w:r>
-        <w:rPr>
-          <w:rFonts w:ascii="Courier New" w:hAnsi="Courier New" w:cs="Courier New"/>
-          <w:sz w:val="14"/>
-          <w:szCs w:val="14"/>
-        </w:rPr>
-        <w:t>num_of_beds</w:t>
-      </w:r>
-      <w:proofErr w:type="spellEnd"/>
-      <w:r>
-        <w:rPr>
-          <w:rFonts w:ascii="Courier New" w:hAnsi="Courier New" w:cs="Courier New"/>
-          <w:sz w:val="14"/>
-          <w:szCs w:val="14"/>
-        </w:rPr>
-        <w:t>": the number of available beds in the room,</w:t>
+        <w:t xml:space="preserve">    num_of_beds": the number of available beds in the room,</w:t>
       </w:r>
     </w:p>
     <w:p>
@@ -3673,25 +3074,7 @@
           <w:sz w:val="14"/>
           <w:szCs w:val="14"/>
         </w:rPr>
-        <w:t xml:space="preserve">    </w:t>
-      </w:r>
-      <w:proofErr w:type="spellStart"/>
-      <w:r>
-        <w:rPr>
-          <w:rFonts w:ascii="Courier New" w:hAnsi="Courier New" w:cs="Courier New"/>
-          <w:sz w:val="14"/>
-          <w:szCs w:val="14"/>
-        </w:rPr>
-        <w:t>short_description</w:t>
-      </w:r>
-      <w:proofErr w:type="spellEnd"/>
-      <w:r>
-        <w:rPr>
-          <w:rFonts w:ascii="Courier New" w:hAnsi="Courier New" w:cs="Courier New"/>
-          <w:sz w:val="14"/>
-          <w:szCs w:val="14"/>
-        </w:rPr>
-        <w:t>: short description of the room,</w:t>
+        <w:t xml:space="preserve">    short_description: short description of the room,</w:t>
       </w:r>
     </w:p>
     <w:p>
@@ -3856,33 +3239,15 @@
           <w:sz w:val="14"/>
           <w:szCs w:val="14"/>
         </w:rPr>
-        <w:t xml:space="preserve">    </w:t>
-      </w:r>
-      <w:proofErr w:type="spellStart"/>
-      <w:r>
-        <w:rPr>
-          <w:rFonts w:ascii="Courier New" w:hAnsi="Courier New" w:cs="Courier New"/>
-          <w:sz w:val="14"/>
-          <w:szCs w:val="14"/>
-        </w:rPr>
-        <w:t>num_of_beds_avail:</w:t>
-      </w:r>
-      <w:r>
-        <w:rPr>
-          <w:rFonts w:ascii="Courier New" w:hAnsi="Courier New" w:cs="Courier New"/>
-          <w:sz w:val="14"/>
-          <w:szCs w:val="14"/>
-        </w:rPr>
-        <w:t>Applicable</w:t>
-      </w:r>
-      <w:proofErr w:type="spellEnd"/>
-      <w:r>
-        <w:rPr>
-          <w:rFonts w:ascii="Courier New" w:hAnsi="Courier New" w:cs="Courier New"/>
-          <w:sz w:val="14"/>
-          <w:szCs w:val="14"/>
-        </w:rPr>
-        <w:t xml:space="preserve"> for DORMs, this is the number of beds available for the time period</w:t>
+        <w:t xml:space="preserve">    num_of_beds_avail:</w:t>
+      </w:r>
+      <w:r>
+        <w:rPr>
+          <w:rFonts w:ascii="Courier New" w:hAnsi="Courier New" w:cs="Courier New"/>
+          <w:sz w:val="14"/>
+          <w:szCs w:val="14"/>
+        </w:rPr>
+        <w:t>Applicable for DORMs, this is the number of beds available for the time period</w:t>
       </w:r>
     </w:p>
     <w:p>
@@ -3907,25 +3272,7 @@
           <w:sz w:val="14"/>
           <w:szCs w:val="14"/>
         </w:rPr>
-        <w:t xml:space="preserve">      </w:t>
-      </w:r>
-      <w:proofErr w:type="spellStart"/>
-      <w:r>
-        <w:rPr>
-          <w:rFonts w:ascii="Courier New" w:hAnsi="Courier New" w:cs="Courier New"/>
-          <w:sz w:val="14"/>
-          <w:szCs w:val="14"/>
-        </w:rPr>
-        <w:t>num_of_rooms_avail</w:t>
-      </w:r>
-      <w:proofErr w:type="spellEnd"/>
-      <w:r>
-        <w:rPr>
-          <w:rFonts w:ascii="Courier New" w:hAnsi="Courier New" w:cs="Courier New"/>
-          <w:sz w:val="14"/>
-          <w:szCs w:val="14"/>
-        </w:rPr>
-        <w:t>: Applicable for PRIVATE and APARTMENTs, this is the number of rooms available for the time period</w:t>
+        <w:t xml:space="preserve">      num_of_rooms_avail: Applicable for PRIVATE and APARTMENTs, this is the number of rooms available for the time period</w:t>
       </w:r>
       <w:r>
         <w:rPr>
@@ -4296,25 +3643,7 @@
           <w:sz w:val="14"/>
           <w:szCs w:val="14"/>
         </w:rPr>
-        <w:t xml:space="preserve">      </w:t>
-      </w:r>
-      <w:proofErr w:type="spellStart"/>
-      <w:r>
-        <w:rPr>
-          <w:rFonts w:ascii="Courier New" w:hAnsi="Courier New" w:cs="Courier New"/>
-          <w:sz w:val="14"/>
-          <w:szCs w:val="14"/>
-        </w:rPr>
-        <w:t>special_offer</w:t>
-      </w:r>
-      <w:proofErr w:type="spellEnd"/>
-      <w:r>
-        <w:rPr>
-          <w:rFonts w:ascii="Courier New" w:hAnsi="Courier New" w:cs="Courier New"/>
-          <w:sz w:val="14"/>
-          <w:szCs w:val="14"/>
-        </w:rPr>
-        <w:t xml:space="preserve">: </w:t>
+        <w:t xml:space="preserve">      special_offer: </w:t>
       </w:r>
       <w:r>
         <w:rPr>
@@ -4355,25 +3684,7 @@
           <w:sz w:val="14"/>
           <w:szCs w:val="14"/>
         </w:rPr>
-        <w:t xml:space="preserve">      </w:t>
-      </w:r>
-      <w:proofErr w:type="spellStart"/>
-      <w:r>
-        <w:rPr>
-          <w:rFonts w:ascii="Courier New" w:hAnsi="Courier New" w:cs="Courier New"/>
-          <w:sz w:val="14"/>
-          <w:szCs w:val="14"/>
-        </w:rPr>
-        <w:t>special_offer_for_one_more_day</w:t>
-      </w:r>
-      <w:proofErr w:type="spellEnd"/>
-      <w:r>
-        <w:rPr>
-          <w:rFonts w:ascii="Courier New" w:hAnsi="Courier New" w:cs="Courier New"/>
-          <w:sz w:val="14"/>
-          <w:szCs w:val="14"/>
-        </w:rPr>
-        <w:t xml:space="preserve">: </w:t>
+        <w:t xml:space="preserve">      special_offer_for_one_more_day: </w:t>
       </w:r>
       <w:r>
         <w:rPr>
@@ -4571,25 +3882,7 @@
           <w:sz w:val="14"/>
           <w:szCs w:val="14"/>
         </w:rPr>
-        <w:t xml:space="preserve">        </w:t>
-      </w:r>
-      <w:proofErr w:type="spellStart"/>
-      <w:r>
-        <w:rPr>
-          <w:rFonts w:ascii="Courier New" w:hAnsi="Courier New" w:cs="Courier New"/>
-          <w:sz w:val="14"/>
-          <w:szCs w:val="14"/>
-        </w:rPr>
-        <w:t>room_type_id</w:t>
-      </w:r>
-      <w:proofErr w:type="spellEnd"/>
-      <w:r>
-        <w:rPr>
-          <w:rFonts w:ascii="Courier New" w:hAnsi="Courier New" w:cs="Courier New"/>
-          <w:sz w:val="14"/>
-          <w:szCs w:val="14"/>
-        </w:rPr>
-        <w:t>: the id of the room type that this image is linked to,</w:t>
+        <w:t xml:space="preserve">        room_type_id: the id of the room type that this image is linked to,</w:t>
       </w:r>
     </w:p>
     <w:p>
@@ -4820,25 +4113,7 @@
           <w:sz w:val="14"/>
           <w:szCs w:val="14"/>
         </w:rPr>
-        <w:t xml:space="preserve">        </w:t>
-      </w:r>
-      <w:proofErr w:type="spellStart"/>
-      <w:r>
-        <w:rPr>
-          <w:rFonts w:ascii="Courier New" w:hAnsi="Courier New" w:cs="Courier New"/>
-          <w:sz w:val="14"/>
-          <w:szCs w:val="14"/>
-        </w:rPr>
-        <w:t>original_img_url</w:t>
-      </w:r>
-      <w:proofErr w:type="spellEnd"/>
-      <w:r>
-        <w:rPr>
-          <w:rFonts w:ascii="Courier New" w:hAnsi="Courier New" w:cs="Courier New"/>
-          <w:sz w:val="14"/>
-          <w:szCs w:val="14"/>
-        </w:rPr>
-        <w:t>: URL of the original image. Use this directly to show the image on a page,</w:t>
+        <w:t xml:space="preserve">        original_img_url: URL of the original image. Use this directly to show the image on a page,</w:t>
       </w:r>
     </w:p>
     <w:p>
@@ -4871,25 +4146,7 @@
           <w:sz w:val="14"/>
           <w:szCs w:val="14"/>
         </w:rPr>
-        <w:t xml:space="preserve">        </w:t>
-      </w:r>
-      <w:proofErr w:type="spellStart"/>
-      <w:r>
-        <w:rPr>
-          <w:rFonts w:ascii="Courier New" w:hAnsi="Courier New" w:cs="Courier New"/>
-          <w:sz w:val="14"/>
-          <w:szCs w:val="14"/>
-        </w:rPr>
-        <w:t>medium_img_url</w:t>
-      </w:r>
-      <w:proofErr w:type="spellEnd"/>
-      <w:r>
-        <w:rPr>
-          <w:rFonts w:ascii="Courier New" w:hAnsi="Courier New" w:cs="Courier New"/>
-          <w:sz w:val="14"/>
-          <w:szCs w:val="14"/>
-        </w:rPr>
-        <w:t>: URL of the medium image. Use this directly to show the image on a page,</w:t>
+        <w:t xml:space="preserve">        medium_img_url: URL of the medium image. Use this directly to show the image on a page,</w:t>
       </w:r>
     </w:p>
     <w:p>
@@ -4922,25 +4179,7 @@
           <w:sz w:val="14"/>
           <w:szCs w:val="14"/>
         </w:rPr>
-        <w:t xml:space="preserve">        </w:t>
-      </w:r>
-      <w:proofErr w:type="spellStart"/>
-      <w:r>
-        <w:rPr>
-          <w:rFonts w:ascii="Courier New" w:hAnsi="Courier New" w:cs="Courier New"/>
-          <w:sz w:val="14"/>
-          <w:szCs w:val="14"/>
-        </w:rPr>
-        <w:t>thumb_img_url</w:t>
-      </w:r>
-      <w:proofErr w:type="spellEnd"/>
-      <w:r>
-        <w:rPr>
-          <w:rFonts w:ascii="Courier New" w:hAnsi="Courier New" w:cs="Courier New"/>
-          <w:sz w:val="14"/>
-          <w:szCs w:val="14"/>
-        </w:rPr>
-        <w:t>: URL of the thumb image. Use this directly to show the image on a page</w:t>
+        <w:t xml:space="preserve">        thumb_img_url: URL of the thumb image. Use this directly to show the image on a page</w:t>
       </w:r>
     </w:p>
     <w:p>
@@ -5228,54 +4467,12 @@
           <w:tab w:val="left" w:pos="1800"/>
         </w:tabs>
       </w:pPr>
-      <w:proofErr w:type="spellStart"/>
       <w:r>
         <w:t>lang</w:t>
       </w:r>
-      <w:proofErr w:type="spellEnd"/>
       <w:r>
         <w:tab/>
-        <w:t xml:space="preserve">The 3 character language identifier (currently supported are: </w:t>
-      </w:r>
-      <w:proofErr w:type="spellStart"/>
-      <w:r>
-        <w:t>deu</w:t>
-      </w:r>
-      <w:proofErr w:type="spellEnd"/>
-      <w:r>
-        <w:t xml:space="preserve">, </w:t>
-      </w:r>
-      <w:proofErr w:type="spellStart"/>
-      <w:r>
-        <w:t>eng</w:t>
-      </w:r>
-      <w:proofErr w:type="spellEnd"/>
-      <w:r>
-        <w:t xml:space="preserve">, </w:t>
-      </w:r>
-      <w:proofErr w:type="spellStart"/>
-      <w:r>
-        <w:t>fra</w:t>
-      </w:r>
-      <w:proofErr w:type="spellEnd"/>
-      <w:r>
-        <w:t xml:space="preserve">, </w:t>
-      </w:r>
-      <w:proofErr w:type="spellStart"/>
-      <w:r>
-        <w:t>ita</w:t>
-      </w:r>
-      <w:proofErr w:type="spellEnd"/>
-      <w:r>
-        <w:t xml:space="preserve">, </w:t>
-      </w:r>
-      <w:proofErr w:type="spellStart"/>
-      <w:r>
-        <w:t>esp</w:t>
-      </w:r>
-      <w:proofErr w:type="spellEnd"/>
-      <w:r>
-        <w:t>)</w:t>
+        <w:t>The 3 character language identifier (currently supported are: deu, eng, fra, ita, esp)</w:t>
       </w:r>
     </w:p>
     <w:p>
@@ -5325,15 +4522,7 @@
       </w:r>
       <w:r>
         <w:tab/>
-        <w:t>For dev use ‘</w:t>
-      </w:r>
-      <w:proofErr w:type="spellStart"/>
-      <w:r>
-        <w:t>teszt_hostel</w:t>
-      </w:r>
-      <w:proofErr w:type="spellEnd"/>
-      <w:r>
-        <w:t>’. For prod use the name that is provided to you</w:t>
+        <w:t>For dev use ‘teszt_hostel’. For prod use the name that is provided to you</w:t>
       </w:r>
     </w:p>
     <w:p>
@@ -5546,54 +4735,12 @@
           <w:tab w:val="left" w:pos="2160"/>
         </w:tabs>
       </w:pPr>
-      <w:proofErr w:type="spellStart"/>
       <w:r>
         <w:t>lang</w:t>
       </w:r>
-      <w:proofErr w:type="spellEnd"/>
       <w:r>
         <w:tab/>
-        <w:t xml:space="preserve">The 3 character language identifier (currently supported are: </w:t>
-      </w:r>
-      <w:proofErr w:type="spellStart"/>
-      <w:r>
-        <w:t>deu</w:t>
-      </w:r>
-      <w:proofErr w:type="spellEnd"/>
-      <w:r>
-        <w:t xml:space="preserve">, </w:t>
-      </w:r>
-      <w:proofErr w:type="spellStart"/>
-      <w:r>
-        <w:t>eng</w:t>
-      </w:r>
-      <w:proofErr w:type="spellEnd"/>
-      <w:r>
-        <w:t xml:space="preserve">, </w:t>
-      </w:r>
-      <w:proofErr w:type="spellStart"/>
-      <w:r>
-        <w:t>fra</w:t>
-      </w:r>
-      <w:proofErr w:type="spellEnd"/>
-      <w:r>
-        <w:t xml:space="preserve">, </w:t>
-      </w:r>
-      <w:proofErr w:type="spellStart"/>
-      <w:r>
-        <w:t>ita</w:t>
-      </w:r>
-      <w:proofErr w:type="spellEnd"/>
-      <w:r>
-        <w:t xml:space="preserve">, </w:t>
-      </w:r>
-      <w:proofErr w:type="spellStart"/>
-      <w:r>
-        <w:t>esp</w:t>
-      </w:r>
-      <w:proofErr w:type="spellEnd"/>
-      <w:r>
-        <w:t>)</w:t>
+        <w:t>The 3 character language identifier (currently supported are: deu, eng, fra, ita, esp)</w:t>
       </w:r>
     </w:p>
     <w:p>
@@ -5637,15 +4784,7 @@
       </w:r>
       <w:r>
         <w:tab/>
-        <w:t>For dev use ‘</w:t>
-      </w:r>
-      <w:proofErr w:type="spellStart"/>
-      <w:r>
-        <w:t>teszt_hostel</w:t>
-      </w:r>
-      <w:proofErr w:type="spellEnd"/>
-      <w:r>
-        <w:t>’. For prod use the name that is provided to you</w:t>
+        <w:t>For dev use ‘teszt_hostel’. For prod use the name that is provided to you</w:t>
       </w:r>
     </w:p>
     <w:p>
@@ -5891,7 +5030,6 @@
         </w:rPr>
         <w:t xml:space="preserve">    </w:t>
       </w:r>
-      <w:proofErr w:type="spellStart"/>
       <w:r>
         <w:rPr>
           <w:rFonts w:ascii="Courier New" w:hAnsi="Courier New" w:cs="Courier New"/>
@@ -5900,7 +5038,6 @@
         </w:rPr>
         <w:t>free_service</w:t>
       </w:r>
-      <w:proofErr w:type="spellEnd"/>
       <w:r>
         <w:rPr>
           <w:rFonts w:ascii="Courier New" w:hAnsi="Courier New" w:cs="Courier New"/>
@@ -6043,23 +5180,13 @@
         </w:rPr>
         <w:t xml:space="preserve">    </w:t>
       </w:r>
-      <w:proofErr w:type="spellStart"/>
-      <w:r>
-        <w:rPr>
-          <w:rFonts w:ascii="Courier New" w:hAnsi="Courier New" w:cs="Courier New"/>
-          <w:sz w:val="14"/>
-          <w:szCs w:val="14"/>
-        </w:rPr>
-        <w:t>unit_name</w:t>
-      </w:r>
-      <w:proofErr w:type="spellEnd"/>
-      <w:r>
-        <w:rPr>
-          <w:rFonts w:ascii="Courier New" w:hAnsi="Courier New" w:cs="Courier New"/>
-          <w:sz w:val="14"/>
-          <w:szCs w:val="14"/>
-        </w:rPr>
-        <w:t xml:space="preserve">: The unit, for example the taxi from the airport is </w:t>
+      <w:r>
+        <w:rPr>
+          <w:rFonts w:ascii="Courier New" w:hAnsi="Courier New" w:cs="Courier New"/>
+          <w:sz w:val="14"/>
+          <w:szCs w:val="14"/>
+        </w:rPr>
+        <w:t xml:space="preserve">unit_name: The unit, for example the taxi from the airport is </w:t>
       </w:r>
       <w:r>
         <w:rPr>
@@ -6075,25 +5202,7 @@
           <w:sz w:val="14"/>
           <w:szCs w:val="14"/>
         </w:rPr>
-        <w:t xml:space="preserve">4 passenger”, so when you display it </w:t>
-      </w:r>
-      <w:proofErr w:type="spellStart"/>
-      <w:r>
-        <w:rPr>
-          <w:rFonts w:ascii="Courier New" w:hAnsi="Courier New" w:cs="Courier New"/>
-          <w:sz w:val="14"/>
-          <w:szCs w:val="14"/>
-        </w:rPr>
-        <w:t>it</w:t>
-      </w:r>
-      <w:proofErr w:type="spellEnd"/>
-      <w:r>
-        <w:rPr>
-          <w:rFonts w:ascii="Courier New" w:hAnsi="Courier New" w:cs="Courier New"/>
-          <w:sz w:val="14"/>
-          <w:szCs w:val="14"/>
-        </w:rPr>
-        <w:t xml:space="preserve"> will be price/unit</w:t>
+        <w:t>4 passenger”, so when you display it it will be price/unit</w:t>
       </w:r>
     </w:p>
     <w:p>
@@ -6185,54 +5294,12 @@
           <w:tab w:val="left" w:pos="2160"/>
         </w:tabs>
       </w:pPr>
-      <w:proofErr w:type="spellStart"/>
       <w:r>
         <w:t>lang</w:t>
       </w:r>
-      <w:proofErr w:type="spellEnd"/>
       <w:r>
         <w:tab/>
-        <w:t xml:space="preserve">The 3 character language identifier (currently supported are: </w:t>
-      </w:r>
-      <w:proofErr w:type="spellStart"/>
-      <w:r>
-        <w:t>deu</w:t>
-      </w:r>
-      <w:proofErr w:type="spellEnd"/>
-      <w:r>
-        <w:t xml:space="preserve">, </w:t>
-      </w:r>
-      <w:proofErr w:type="spellStart"/>
-      <w:r>
-        <w:t>eng</w:t>
-      </w:r>
-      <w:proofErr w:type="spellEnd"/>
-      <w:r>
-        <w:t xml:space="preserve">, </w:t>
-      </w:r>
-      <w:proofErr w:type="spellStart"/>
-      <w:r>
-        <w:t>fra</w:t>
-      </w:r>
-      <w:proofErr w:type="spellEnd"/>
-      <w:r>
-        <w:t xml:space="preserve">, </w:t>
-      </w:r>
-      <w:proofErr w:type="spellStart"/>
-      <w:r>
-        <w:t>ita</w:t>
-      </w:r>
-      <w:proofErr w:type="spellEnd"/>
-      <w:r>
-        <w:t xml:space="preserve">, </w:t>
-      </w:r>
-      <w:proofErr w:type="spellStart"/>
-      <w:r>
-        <w:t>esp</w:t>
-      </w:r>
-      <w:proofErr w:type="spellEnd"/>
-      <w:r>
-        <w:t>)</w:t>
+        <w:t>The 3 character language identifier (currently supported are: deu, eng, fra, ita, esp)</w:t>
       </w:r>
     </w:p>
     <w:p>
@@ -6276,15 +5343,7 @@
       </w:r>
       <w:r>
         <w:tab/>
-        <w:t>For dev use ‘</w:t>
-      </w:r>
-      <w:proofErr w:type="spellStart"/>
-      <w:r>
-        <w:t>teszt_hostel</w:t>
-      </w:r>
-      <w:proofErr w:type="spellEnd"/>
-      <w:r>
-        <w:t>’. For prod use the name that is provided to you</w:t>
+        <w:t>For dev use ‘teszt_hostel’. For prod use the name that is provided to you</w:t>
       </w:r>
     </w:p>
     <w:p>
@@ -6298,11 +5357,9 @@
           <w:tab w:val="left" w:pos="2160"/>
         </w:tabs>
       </w:pPr>
-      <w:proofErr w:type="spellStart"/>
       <w:r>
         <w:t>firstname</w:t>
       </w:r>
-      <w:proofErr w:type="spellEnd"/>
       <w:r>
         <w:tab/>
         <w:t>The first name of the guest</w:t>
@@ -6319,11 +5376,9 @@
           <w:tab w:val="left" w:pos="2160"/>
         </w:tabs>
       </w:pPr>
-      <w:proofErr w:type="spellStart"/>
       <w:r>
         <w:t>lastname</w:t>
       </w:r>
-      <w:proofErr w:type="spellEnd"/>
       <w:r>
         <w:tab/>
         <w:t xml:space="preserve">The last name of the guest </w:t>
@@ -6530,22 +5585,12 @@
           <w:tab w:val="left" w:pos="2160"/>
         </w:tabs>
       </w:pPr>
-      <w:proofErr w:type="spellStart"/>
       <w:r>
         <w:t>booking_data</w:t>
       </w:r>
-      <w:proofErr w:type="spellEnd"/>
       <w:r>
         <w:tab/>
-        <w:t xml:space="preserve">The booking data, this is a </w:t>
-      </w:r>
-      <w:proofErr w:type="spellStart"/>
-      <w:r>
-        <w:t>json</w:t>
-      </w:r>
-      <w:proofErr w:type="spellEnd"/>
-      <w:r>
-        <w:t xml:space="preserve"> structure containing the rooms/beds to book. See below.</w:t>
+        <w:t>The booking data, this is a json structure containing the rooms/beds to book. See below.</w:t>
       </w:r>
     </w:p>
     <w:p>
@@ -6559,11 +5604,9 @@
           <w:tab w:val="left" w:pos="2160"/>
         </w:tabs>
       </w:pPr>
-      <w:proofErr w:type="spellStart"/>
       <w:r>
         <w:t>from_date</w:t>
       </w:r>
-      <w:proofErr w:type="spellEnd"/>
       <w:r>
         <w:tab/>
         <w:t>The arrival date (format: YYYY-MM-DD)</w:t>
@@ -6580,11 +5623,9 @@
           <w:tab w:val="left" w:pos="2160"/>
         </w:tabs>
       </w:pPr>
-      <w:proofErr w:type="spellStart"/>
       <w:r>
         <w:t>to_date</w:t>
       </w:r>
-      <w:proofErr w:type="spellEnd"/>
       <w:r>
         <w:tab/>
         <w:t>The departure date (format: YYYY-MM-DD)</w:t>
@@ -6617,7 +5658,6 @@
       <w:r>
         <w:t xml:space="preserve">The </w:t>
       </w:r>
-      <w:proofErr w:type="spellStart"/>
       <w:r>
         <w:rPr>
           <w:b/>
@@ -6630,17 +5670,8 @@
         </w:rPr>
         <w:t>data</w:t>
       </w:r>
-      <w:proofErr w:type="spellEnd"/>
-      <w:r>
-        <w:t xml:space="preserve"> has the following </w:t>
-      </w:r>
-      <w:proofErr w:type="spellStart"/>
-      <w:r>
-        <w:t>json</w:t>
-      </w:r>
-      <w:proofErr w:type="spellEnd"/>
-      <w:r>
-        <w:t xml:space="preserve"> structure:</w:t>
+      <w:r>
+        <w:t xml:space="preserve"> has the following json structure:</w:t>
       </w:r>
     </w:p>
     <w:p>
@@ -6713,23 +5744,7 @@
           <w:rFonts w:ascii="Courier New" w:hAnsi="Courier New" w:cs="Courier New"/>
           <w:sz w:val="14"/>
         </w:rPr>
-        <w:t xml:space="preserve">      </w:t>
-      </w:r>
-      <w:proofErr w:type="spellStart"/>
-      <w:r>
-        <w:rPr>
-          <w:rFonts w:ascii="Courier New" w:hAnsi="Courier New" w:cs="Courier New"/>
-          <w:sz w:val="14"/>
-        </w:rPr>
-        <w:t>roomTypeIds</w:t>
-      </w:r>
-      <w:proofErr w:type="spellEnd"/>
-      <w:r>
-        <w:rPr>
-          <w:rFonts w:ascii="Courier New" w:hAnsi="Courier New" w:cs="Courier New"/>
-          <w:sz w:val="14"/>
-        </w:rPr>
-        <w:t>: array of room type ids, this will normally be an array of 1 element,</w:t>
+        <w:t xml:space="preserve">      roomTypeIds: array of room type ids, this will normally be an array of 1 element,</w:t>
       </w:r>
     </w:p>
     <w:p>
@@ -6751,23 +5766,7 @@
           <w:rFonts w:ascii="Courier New" w:hAnsi="Courier New" w:cs="Courier New"/>
           <w:sz w:val="14"/>
         </w:rPr>
-        <w:t xml:space="preserve">      </w:t>
-      </w:r>
-      <w:proofErr w:type="spellStart"/>
-      <w:r>
-        <w:rPr>
-          <w:rFonts w:ascii="Courier New" w:hAnsi="Courier New" w:cs="Courier New"/>
-          <w:sz w:val="14"/>
-        </w:rPr>
-        <w:t>numOfPerson</w:t>
-      </w:r>
-      <w:proofErr w:type="spellEnd"/>
-      <w:r>
-        <w:rPr>
-          <w:rFonts w:ascii="Courier New" w:hAnsi="Courier New" w:cs="Courier New"/>
-          <w:sz w:val="14"/>
-        </w:rPr>
-        <w:t>: array of number where each, element is the number of person into 1 room</w:t>
+        <w:t xml:space="preserve">      numOfPerson: array of number where each, element is the number of person into 1 room</w:t>
       </w:r>
     </w:p>
     <w:p>
@@ -6866,24 +5865,11 @@
       </w:r>
       <w:r>
         <w:softHyphen/>
-        <w:t>rivate room booked, 1 double bed room (</w:t>
-      </w:r>
-      <w:proofErr w:type="spellStart"/>
-      <w:r>
-        <w:t>room_type_id</w:t>
-      </w:r>
-      <w:proofErr w:type="spellEnd"/>
+        <w:t>rivate room booked, 1 double bed room (room_type_id</w:t>
+      </w:r>
       <w:r>
         <w:softHyphen/>
-        <w:t>: 42) and 1 four bed room (</w:t>
-      </w:r>
-      <w:proofErr w:type="spellStart"/>
-      <w:r>
-        <w:t>room_type_id</w:t>
-      </w:r>
-      <w:proofErr w:type="spellEnd"/>
-      <w:r>
-        <w:t xml:space="preserve"> 43): </w:t>
+        <w:t>: 42) and 1 four bed room (room_type_id 43): </w:t>
       </w:r>
     </w:p>
     <w:p>
@@ -6912,23 +5898,7 @@
           <w:sz w:val="14"/>
         </w:rPr>
         <w:br/>
-        <w:t xml:space="preserve">  { </w:t>
-      </w:r>
-      <w:proofErr w:type="spellStart"/>
-      <w:r>
-        <w:rPr>
-          <w:rFonts w:ascii="Courier New" w:hAnsi="Courier New" w:cs="Courier New"/>
-          <w:sz w:val="14"/>
-        </w:rPr>
-        <w:t>roomTypeIds</w:t>
-      </w:r>
-      <w:proofErr w:type="spellEnd"/>
-      <w:r>
-        <w:rPr>
-          <w:rFonts w:ascii="Courier New" w:hAnsi="Courier New" w:cs="Courier New"/>
-          <w:sz w:val="14"/>
-        </w:rPr>
-        <w:t>: [</w:t>
+        <w:t>  { roomTypeIds: [</w:t>
       </w:r>
       <w:r>
         <w:rPr>
@@ -6936,23 +5906,7 @@
           <w:sz w:val="14"/>
         </w:rPr>
         <w:softHyphen/>
-        <w:t xml:space="preserve">42], </w:t>
-      </w:r>
-      <w:proofErr w:type="spellStart"/>
-      <w:r>
-        <w:rPr>
-          <w:rFonts w:ascii="Courier New" w:hAnsi="Courier New" w:cs="Courier New"/>
-          <w:sz w:val="14"/>
-        </w:rPr>
-        <w:t>numOfPerson</w:t>
-      </w:r>
-      <w:proofErr w:type="spellEnd"/>
-      <w:r>
-        <w:rPr>
-          <w:rFonts w:ascii="Courier New" w:hAnsi="Courier New" w:cs="Courier New"/>
-          <w:sz w:val="14"/>
-        </w:rPr>
-        <w:t>:[2]}</w:t>
+        <w:t>42], numOfPerson:[2]}</w:t>
       </w:r>
       <w:r>
         <w:rPr>
@@ -6968,23 +5922,7 @@
           <w:sz w:val="14"/>
         </w:rPr>
         <w:br/>
-        <w:t xml:space="preserve">  { </w:t>
-      </w:r>
-      <w:proofErr w:type="spellStart"/>
-      <w:r>
-        <w:rPr>
-          <w:rFonts w:ascii="Courier New" w:hAnsi="Courier New" w:cs="Courier New"/>
-          <w:sz w:val="14"/>
-        </w:rPr>
-        <w:t>roomTypeIds</w:t>
-      </w:r>
-      <w:proofErr w:type="spellEnd"/>
-      <w:r>
-        <w:rPr>
-          <w:rFonts w:ascii="Courier New" w:hAnsi="Courier New" w:cs="Courier New"/>
-          <w:sz w:val="14"/>
-        </w:rPr>
-        <w:t>: [</w:t>
+        <w:t>  { roomTypeIds: [</w:t>
       </w:r>
       <w:r>
         <w:rPr>
@@ -6992,23 +5930,7 @@
           <w:sz w:val="14"/>
         </w:rPr>
         <w:softHyphen/>
-        <w:t xml:space="preserve">43], </w:t>
-      </w:r>
-      <w:proofErr w:type="spellStart"/>
-      <w:r>
-        <w:rPr>
-          <w:rFonts w:ascii="Courier New" w:hAnsi="Courier New" w:cs="Courier New"/>
-          <w:sz w:val="14"/>
-        </w:rPr>
-        <w:t>numOfPerson</w:t>
-      </w:r>
-      <w:proofErr w:type="spellEnd"/>
-      <w:r>
-        <w:rPr>
-          <w:rFonts w:ascii="Courier New" w:hAnsi="Courier New" w:cs="Courier New"/>
-          <w:sz w:val="14"/>
-        </w:rPr>
-        <w:t>:[4]}</w:t>
+        <w:t>43], numOfPerson:[4]}</w:t>
       </w:r>
       <w:r>
         <w:rPr>
@@ -7046,13 +5968,8 @@
       </w:r>
       <w:r>
         <w:softHyphen/>
-        <w:t>rivate room booked, both are double bed room (</w:t>
-      </w:r>
-      <w:proofErr w:type="spellStart"/>
-      <w:r>
-        <w:t>room_type_id</w:t>
-      </w:r>
-      <w:proofErr w:type="spellEnd"/>
+        <w:t>rivate room booked, both are double bed room (room_type_id</w:t>
+      </w:r>
       <w:r>
         <w:softHyphen/>
         <w:t>: 42)</w:t>
@@ -7085,23 +6002,7 @@
           <w:sz w:val="14"/>
         </w:rPr>
         <w:br/>
-        <w:t xml:space="preserve">  { </w:t>
-      </w:r>
-      <w:proofErr w:type="spellStart"/>
-      <w:r>
-        <w:rPr>
-          <w:rFonts w:ascii="Courier New" w:hAnsi="Courier New" w:cs="Courier New"/>
-          <w:sz w:val="14"/>
-        </w:rPr>
-        <w:t>roomTypeIds</w:t>
-      </w:r>
-      <w:proofErr w:type="spellEnd"/>
-      <w:r>
-        <w:rPr>
-          <w:rFonts w:ascii="Courier New" w:hAnsi="Courier New" w:cs="Courier New"/>
-          <w:sz w:val="14"/>
-        </w:rPr>
-        <w:t>: [</w:t>
+        <w:t>  { roomTypeIds: [</w:t>
       </w:r>
       <w:r>
         <w:rPr>
@@ -7109,23 +6010,7 @@
           <w:sz w:val="14"/>
         </w:rPr>
         <w:softHyphen/>
-        <w:t xml:space="preserve">42], </w:t>
-      </w:r>
-      <w:proofErr w:type="spellStart"/>
-      <w:r>
-        <w:rPr>
-          <w:rFonts w:ascii="Courier New" w:hAnsi="Courier New" w:cs="Courier New"/>
-          <w:sz w:val="14"/>
-        </w:rPr>
-        <w:t>numOfPerson</w:t>
-      </w:r>
-      <w:proofErr w:type="spellEnd"/>
-      <w:r>
-        <w:rPr>
-          <w:rFonts w:ascii="Courier New" w:hAnsi="Courier New" w:cs="Courier New"/>
-          <w:sz w:val="14"/>
-        </w:rPr>
-        <w:t>:[2,2</w:t>
+        <w:t>42], numOfPerson:[2,2</w:t>
       </w:r>
       <w:r>
         <w:rPr>
@@ -7186,23 +6071,7 @@
           <w:sz w:val="14"/>
         </w:rPr>
         <w:br/>
-        <w:t xml:space="preserve">  { </w:t>
-      </w:r>
-      <w:proofErr w:type="spellStart"/>
-      <w:r>
-        <w:rPr>
-          <w:rFonts w:ascii="Courier New" w:hAnsi="Courier New" w:cs="Courier New"/>
-          <w:sz w:val="14"/>
-        </w:rPr>
-        <w:t>roomTypeIds</w:t>
-      </w:r>
-      <w:proofErr w:type="spellEnd"/>
-      <w:r>
-        <w:rPr>
-          <w:rFonts w:ascii="Courier New" w:hAnsi="Courier New" w:cs="Courier New"/>
-          <w:sz w:val="14"/>
-        </w:rPr>
-        <w:t>: [</w:t>
+        <w:t>  { roomTypeIds: [</w:t>
       </w:r>
       <w:r>
         <w:rPr>
@@ -7210,23 +6079,7 @@
           <w:sz w:val="14"/>
         </w:rPr>
         <w:softHyphen/>
-        <w:t xml:space="preserve">42], </w:t>
-      </w:r>
-      <w:proofErr w:type="spellStart"/>
-      <w:r>
-        <w:rPr>
-          <w:rFonts w:ascii="Courier New" w:hAnsi="Courier New" w:cs="Courier New"/>
-          <w:sz w:val="14"/>
-        </w:rPr>
-        <w:t>numOfPerson</w:t>
-      </w:r>
-      <w:proofErr w:type="spellEnd"/>
-      <w:r>
-        <w:rPr>
-          <w:rFonts w:ascii="Courier New" w:hAnsi="Courier New" w:cs="Courier New"/>
-          <w:sz w:val="14"/>
-        </w:rPr>
-        <w:t>:[4]}</w:t>
+        <w:t>42], numOfPerson:[4]}</w:t>
       </w:r>
       <w:r>
         <w:rPr>
@@ -7287,23 +6140,7 @@
           <w:sz w:val="14"/>
         </w:rPr>
         <w:br/>
-        <w:t xml:space="preserve">  { </w:t>
-      </w:r>
-      <w:proofErr w:type="spellStart"/>
-      <w:r>
-        <w:rPr>
-          <w:rFonts w:ascii="Courier New" w:hAnsi="Courier New" w:cs="Courier New"/>
-          <w:sz w:val="14"/>
-        </w:rPr>
-        <w:t>roomTypeIds</w:t>
-      </w:r>
-      <w:proofErr w:type="spellEnd"/>
-      <w:r>
-        <w:rPr>
-          <w:rFonts w:ascii="Courier New" w:hAnsi="Courier New" w:cs="Courier New"/>
-          <w:sz w:val="14"/>
-        </w:rPr>
-        <w:t>: [</w:t>
+        <w:t>  { roomTypeIds: [</w:t>
       </w:r>
       <w:r>
         <w:rPr>
@@ -7311,23 +6148,7 @@
           <w:sz w:val="14"/>
         </w:rPr>
         <w:softHyphen/>
-        <w:t xml:space="preserve">42], </w:t>
-      </w:r>
-      <w:proofErr w:type="spellStart"/>
-      <w:r>
-        <w:rPr>
-          <w:rFonts w:ascii="Courier New" w:hAnsi="Courier New" w:cs="Courier New"/>
-          <w:sz w:val="14"/>
-        </w:rPr>
-        <w:t>numOfPerson</w:t>
-      </w:r>
-      <w:proofErr w:type="spellEnd"/>
-      <w:r>
-        <w:rPr>
-          <w:rFonts w:ascii="Courier New" w:hAnsi="Courier New" w:cs="Courier New"/>
-          <w:sz w:val="14"/>
-        </w:rPr>
-        <w:t>:[2]}</w:t>
+        <w:t>42], numOfPerson:[2]}</w:t>
       </w:r>
       <w:r>
         <w:rPr>
@@ -7343,23 +6164,7 @@
           <w:sz w:val="14"/>
         </w:rPr>
         <w:br/>
-        <w:t xml:space="preserve">  { </w:t>
-      </w:r>
-      <w:proofErr w:type="spellStart"/>
-      <w:r>
-        <w:rPr>
-          <w:rFonts w:ascii="Courier New" w:hAnsi="Courier New" w:cs="Courier New"/>
-          <w:sz w:val="14"/>
-        </w:rPr>
-        <w:t>roomTypeIds</w:t>
-      </w:r>
-      <w:proofErr w:type="spellEnd"/>
-      <w:r>
-        <w:rPr>
-          <w:rFonts w:ascii="Courier New" w:hAnsi="Courier New" w:cs="Courier New"/>
-          <w:sz w:val="14"/>
-        </w:rPr>
-        <w:t>: [</w:t>
+        <w:t>  { roomTypeIds: [</w:t>
       </w:r>
       <w:r>
         <w:rPr>
@@ -7367,23 +6172,7 @@
           <w:sz w:val="14"/>
         </w:rPr>
         <w:softHyphen/>
-        <w:t xml:space="preserve">42], </w:t>
-      </w:r>
-      <w:proofErr w:type="spellStart"/>
-      <w:r>
-        <w:rPr>
-          <w:rFonts w:ascii="Courier New" w:hAnsi="Courier New" w:cs="Courier New"/>
-          <w:sz w:val="14"/>
-        </w:rPr>
-        <w:t>numOfPerson</w:t>
-      </w:r>
-      <w:proofErr w:type="spellEnd"/>
-      <w:r>
-        <w:rPr>
-          <w:rFonts w:ascii="Courier New" w:hAnsi="Courier New" w:cs="Courier New"/>
-          <w:sz w:val="14"/>
-        </w:rPr>
-        <w:t>:[2]}</w:t>
+        <w:t>42], numOfPerson:[2]}</w:t>
       </w:r>
       <w:r>
         <w:rPr>
@@ -7417,23 +6206,7 @@
         </w:rPr>
       </w:pPr>
       <w:r>
-        <w:t>1 private double room booked  (</w:t>
-      </w:r>
-      <w:proofErr w:type="spellStart"/>
-      <w:r>
-        <w:t>room_type_id</w:t>
-      </w:r>
-      <w:proofErr w:type="spellEnd"/>
-      <w:r>
-        <w:t>: 42) and 4 bed from a dorm (</w:t>
-      </w:r>
-      <w:proofErr w:type="spellStart"/>
-      <w:r>
-        <w:t>room_type_id</w:t>
-      </w:r>
-      <w:proofErr w:type="spellEnd"/>
-      <w:r>
-        <w:t>: 51</w:t>
+        <w:t>1 private double room booked  (room_type_id: 42) and 4 bed from a dorm (room_type_id: 51</w:t>
       </w:r>
       <w:r>
         <w:softHyphen/>
@@ -7462,23 +6235,7 @@
           <w:sz w:val="14"/>
         </w:rPr>
         <w:br/>
-        <w:t xml:space="preserve">  { </w:t>
-      </w:r>
-      <w:proofErr w:type="spellStart"/>
-      <w:r>
-        <w:rPr>
-          <w:rFonts w:ascii="Courier New" w:hAnsi="Courier New" w:cs="Courier New"/>
-          <w:sz w:val="14"/>
-        </w:rPr>
-        <w:t>roomTypeIds</w:t>
-      </w:r>
-      <w:proofErr w:type="spellEnd"/>
-      <w:r>
-        <w:rPr>
-          <w:rFonts w:ascii="Courier New" w:hAnsi="Courier New" w:cs="Courier New"/>
-          <w:sz w:val="14"/>
-        </w:rPr>
-        <w:t>: [</w:t>
+        <w:t>  { roomTypeIds: [</w:t>
       </w:r>
       <w:r>
         <w:rPr>
@@ -7486,23 +6243,7 @@
           <w:sz w:val="14"/>
         </w:rPr>
         <w:softHyphen/>
-        <w:t xml:space="preserve">42], </w:t>
-      </w:r>
-      <w:proofErr w:type="spellStart"/>
-      <w:r>
-        <w:rPr>
-          <w:rFonts w:ascii="Courier New" w:hAnsi="Courier New" w:cs="Courier New"/>
-          <w:sz w:val="14"/>
-        </w:rPr>
-        <w:t>numOfPerson</w:t>
-      </w:r>
-      <w:proofErr w:type="spellEnd"/>
-      <w:r>
-        <w:rPr>
-          <w:rFonts w:ascii="Courier New" w:hAnsi="Courier New" w:cs="Courier New"/>
-          <w:sz w:val="14"/>
-        </w:rPr>
-        <w:t>:[2]}</w:t>
+        <w:t>42], numOfPerson:[2]}</w:t>
       </w:r>
       <w:r>
         <w:rPr>
@@ -7518,23 +6259,7 @@
           <w:sz w:val="14"/>
         </w:rPr>
         <w:br/>
-        <w:t xml:space="preserve">  { </w:t>
-      </w:r>
-      <w:proofErr w:type="spellStart"/>
-      <w:r>
-        <w:rPr>
-          <w:rFonts w:ascii="Courier New" w:hAnsi="Courier New" w:cs="Courier New"/>
-          <w:sz w:val="14"/>
-        </w:rPr>
-        <w:t>roomTypeIds</w:t>
-      </w:r>
-      <w:proofErr w:type="spellEnd"/>
-      <w:r>
-        <w:rPr>
-          <w:rFonts w:ascii="Courier New" w:hAnsi="Courier New" w:cs="Courier New"/>
-          <w:sz w:val="14"/>
-        </w:rPr>
-        <w:t>: [</w:t>
+        <w:t>  { roomTypeIds: [</w:t>
       </w:r>
       <w:r>
         <w:rPr>
@@ -7542,23 +6267,7 @@
           <w:sz w:val="14"/>
         </w:rPr>
         <w:softHyphen/>
-        <w:t xml:space="preserve">51], </w:t>
-      </w:r>
-      <w:proofErr w:type="spellStart"/>
-      <w:r>
-        <w:rPr>
-          <w:rFonts w:ascii="Courier New" w:hAnsi="Courier New" w:cs="Courier New"/>
-          <w:sz w:val="14"/>
-        </w:rPr>
-        <w:t>numOfPerson</w:t>
-      </w:r>
-      <w:proofErr w:type="spellEnd"/>
-      <w:r>
-        <w:rPr>
-          <w:rFonts w:ascii="Courier New" w:hAnsi="Courier New" w:cs="Courier New"/>
-          <w:sz w:val="14"/>
-        </w:rPr>
-        <w:t>:[4]}</w:t>
+        <w:t>51], numOfPerson:[4]}</w:t>
       </w:r>
       <w:r>
         <w:rPr>
@@ -7596,19 +6305,11 @@
       </w:r>
       <w:r>
         <w:softHyphen/>
-        <w:t>partment is booked (</w:t>
-      </w:r>
-      <w:proofErr w:type="spellStart"/>
-      <w:r>
-        <w:t>room_type_i</w:t>
+        <w:t>partment is booked (room_type_i</w:t>
       </w:r>
       <w:r>
         <w:softHyphen/>
-        <w:t>d</w:t>
-      </w:r>
-      <w:proofErr w:type="spellEnd"/>
-      <w:r>
-        <w:t xml:space="preserve">: 62), 1 with </w:t>
+        <w:t xml:space="preserve">d: 62), 1 with </w:t>
       </w:r>
       <w:r>
         <w:t>2 guest the other one with 3 guests</w:t>
@@ -7636,23 +6337,7 @@
           <w:sz w:val="14"/>
         </w:rPr>
         <w:br/>
-        <w:t xml:space="preserve">  { </w:t>
-      </w:r>
-      <w:proofErr w:type="spellStart"/>
-      <w:r>
-        <w:rPr>
-          <w:rFonts w:ascii="Courier New" w:hAnsi="Courier New" w:cs="Courier New"/>
-          <w:sz w:val="14"/>
-        </w:rPr>
-        <w:t>roomTypeIds</w:t>
-      </w:r>
-      <w:proofErr w:type="spellEnd"/>
-      <w:r>
-        <w:rPr>
-          <w:rFonts w:ascii="Courier New" w:hAnsi="Courier New" w:cs="Courier New"/>
-          <w:sz w:val="14"/>
-        </w:rPr>
-        <w:t>: [</w:t>
+        <w:t>  { roomTypeIds: [</w:t>
       </w:r>
       <w:r>
         <w:rPr>
@@ -7660,23 +6345,7 @@
           <w:sz w:val="14"/>
         </w:rPr>
         <w:softHyphen/>
-        <w:t xml:space="preserve">61], </w:t>
-      </w:r>
-      <w:proofErr w:type="spellStart"/>
-      <w:r>
-        <w:rPr>
-          <w:rFonts w:ascii="Courier New" w:hAnsi="Courier New" w:cs="Courier New"/>
-          <w:sz w:val="14"/>
-        </w:rPr>
-        <w:t>numOfPerson</w:t>
-      </w:r>
-      <w:proofErr w:type="spellEnd"/>
-      <w:r>
-        <w:rPr>
-          <w:rFonts w:ascii="Courier New" w:hAnsi="Courier New" w:cs="Courier New"/>
-          <w:sz w:val="14"/>
-        </w:rPr>
-        <w:t>:[2,3</w:t>
+        <w:t>61], numOfPerson:[2,3</w:t>
       </w:r>
       <w:r>
         <w:rPr>
@@ -7751,23 +6420,7 @@
           <w:sz w:val="14"/>
         </w:rPr>
         <w:br/>
-        <w:t xml:space="preserve">  { </w:t>
-      </w:r>
-      <w:proofErr w:type="spellStart"/>
-      <w:r>
-        <w:rPr>
-          <w:rFonts w:ascii="Courier New" w:hAnsi="Courier New" w:cs="Courier New"/>
-          <w:sz w:val="14"/>
-        </w:rPr>
-        <w:t>roomTypeIds</w:t>
-      </w:r>
-      <w:proofErr w:type="spellEnd"/>
-      <w:r>
-        <w:rPr>
-          <w:rFonts w:ascii="Courier New" w:hAnsi="Courier New" w:cs="Courier New"/>
-          <w:sz w:val="14"/>
-        </w:rPr>
-        <w:t>: [</w:t>
+        <w:t>  { roomTypeIds: [</w:t>
       </w:r>
       <w:r>
         <w:rPr>
@@ -7775,23 +6428,7 @@
           <w:sz w:val="14"/>
         </w:rPr>
         <w:softHyphen/>
-        <w:t xml:space="preserve">61], </w:t>
-      </w:r>
-      <w:proofErr w:type="spellStart"/>
-      <w:r>
-        <w:rPr>
-          <w:rFonts w:ascii="Courier New" w:hAnsi="Courier New" w:cs="Courier New"/>
-          <w:sz w:val="14"/>
-        </w:rPr>
-        <w:t>numOfPerson</w:t>
-      </w:r>
-      <w:proofErr w:type="spellEnd"/>
-      <w:r>
-        <w:rPr>
-          <w:rFonts w:ascii="Courier New" w:hAnsi="Courier New" w:cs="Courier New"/>
-          <w:sz w:val="14"/>
-        </w:rPr>
-        <w:t>:[2]}</w:t>
+        <w:t>61], numOfPerson:[2]}</w:t>
       </w:r>
       <w:r>
         <w:rPr>
@@ -7807,23 +6444,7 @@
           <w:sz w:val="14"/>
         </w:rPr>
         <w:br/>
-        <w:t xml:space="preserve">  { </w:t>
-      </w:r>
-      <w:proofErr w:type="spellStart"/>
-      <w:r>
-        <w:rPr>
-          <w:rFonts w:ascii="Courier New" w:hAnsi="Courier New" w:cs="Courier New"/>
-          <w:sz w:val="14"/>
-        </w:rPr>
-        <w:t>roomTypeIds</w:t>
-      </w:r>
-      <w:proofErr w:type="spellEnd"/>
-      <w:r>
-        <w:rPr>
-          <w:rFonts w:ascii="Courier New" w:hAnsi="Courier New" w:cs="Courier New"/>
-          <w:sz w:val="14"/>
-        </w:rPr>
-        <w:t>: [</w:t>
+        <w:t>  { roomTypeIds: [</w:t>
       </w:r>
       <w:r>
         <w:rPr>
@@ -7831,23 +6452,7 @@
           <w:sz w:val="14"/>
         </w:rPr>
         <w:softHyphen/>
-        <w:t xml:space="preserve">61], </w:t>
-      </w:r>
-      <w:proofErr w:type="spellStart"/>
-      <w:r>
-        <w:rPr>
-          <w:rFonts w:ascii="Courier New" w:hAnsi="Courier New" w:cs="Courier New"/>
-          <w:sz w:val="14"/>
-        </w:rPr>
-        <w:t>numOfPerson</w:t>
-      </w:r>
-      <w:proofErr w:type="spellEnd"/>
-      <w:r>
-        <w:rPr>
-          <w:rFonts w:ascii="Courier New" w:hAnsi="Courier New" w:cs="Courier New"/>
-          <w:sz w:val="14"/>
-        </w:rPr>
-        <w:t>:[3]}</w:t>
+        <w:t>61], numOfPerson:[3]}</w:t>
       </w:r>
       <w:r>
         <w:rPr>
@@ -7888,23 +6493,7 @@
       </w:pPr>
       <w:r>
         <w:lastRenderedPageBreak/>
-        <w:t>1 private room booked, either a double room (</w:t>
-      </w:r>
-      <w:proofErr w:type="spellStart"/>
-      <w:r>
-        <w:t>room_type_id</w:t>
-      </w:r>
-      <w:proofErr w:type="spellEnd"/>
-      <w:r>
-        <w:t>: 42) or a triple room (</w:t>
-      </w:r>
-      <w:proofErr w:type="spellStart"/>
-      <w:r>
-        <w:t>room_type_id</w:t>
-      </w:r>
-      <w:proofErr w:type="spellEnd"/>
-      <w:r>
-        <w:t>: 43)</w:t>
+        <w:t>1 private room booked, either a double room (room_type_id: 42) or a triple room (room_type_id: 43)</w:t>
       </w:r>
       <w:r>
         <w:br/>
@@ -7929,46 +6518,14 @@
           <w:sz w:val="14"/>
         </w:rPr>
         <w:br/>
-        <w:t xml:space="preserve">  { </w:t>
-      </w:r>
-      <w:proofErr w:type="spellStart"/>
-      <w:r>
-        <w:rPr>
-          <w:rFonts w:ascii="Courier New" w:hAnsi="Courier New" w:cs="Courier New"/>
-          <w:sz w:val="14"/>
-        </w:rPr>
-        <w:t>roomTypeIds</w:t>
-      </w:r>
-      <w:proofErr w:type="spellEnd"/>
-      <w:r>
-        <w:rPr>
-          <w:rFonts w:ascii="Courier New" w:hAnsi="Courier New" w:cs="Courier New"/>
-          <w:sz w:val="14"/>
-        </w:rPr>
-        <w:t>: [</w:t>
-      </w:r>
-      <w:r>
-        <w:rPr>
-          <w:rFonts w:ascii="Courier New" w:hAnsi="Courier New" w:cs="Courier New"/>
-          <w:sz w:val="14"/>
-        </w:rPr>
-        <w:t xml:space="preserve">42,43], </w:t>
-      </w:r>
-      <w:proofErr w:type="spellStart"/>
-      <w:r>
-        <w:rPr>
-          <w:rFonts w:ascii="Courier New" w:hAnsi="Courier New" w:cs="Courier New"/>
-          <w:sz w:val="14"/>
-        </w:rPr>
-        <w:t>numOfPerson</w:t>
-      </w:r>
-      <w:proofErr w:type="spellEnd"/>
-      <w:r>
-        <w:rPr>
-          <w:rFonts w:ascii="Courier New" w:hAnsi="Courier New" w:cs="Courier New"/>
-          <w:sz w:val="14"/>
-        </w:rPr>
-        <w:t>:[2]}</w:t>
+        <w:t>  { roomTypeIds: [</w:t>
+      </w:r>
+      <w:r>
+        <w:rPr>
+          <w:rFonts w:ascii="Courier New" w:hAnsi="Courier New" w:cs="Courier New"/>
+          <w:sz w:val="14"/>
+        </w:rPr>
+        <w:t>42,43], numOfPerson:[2]}</w:t>
       </w:r>
       <w:r>
         <w:rPr>
@@ -8015,15 +6572,7 @@
         <w:t>services</w:t>
       </w:r>
       <w:r>
-        <w:t xml:space="preserve"> has the following </w:t>
-      </w:r>
-      <w:proofErr w:type="spellStart"/>
-      <w:r>
-        <w:t>json</w:t>
-      </w:r>
-      <w:proofErr w:type="spellEnd"/>
-      <w:r>
-        <w:t xml:space="preserve"> structure:</w:t>
+        <w:t xml:space="preserve"> has the following json structure:</w:t>
       </w:r>
     </w:p>
     <w:p>
@@ -8098,7 +6647,6 @@
         </w:rPr>
         <w:t xml:space="preserve">      </w:t>
       </w:r>
-      <w:proofErr w:type="spellStart"/>
       <w:r>
         <w:rPr>
           <w:rFonts w:ascii="Courier New" w:hAnsi="Courier New" w:cs="Courier New"/>
@@ -8106,7 +6654,6 @@
         </w:rPr>
         <w:t>serviceId</w:t>
       </w:r>
-      <w:proofErr w:type="spellEnd"/>
       <w:r>
         <w:rPr>
           <w:rFonts w:ascii="Courier New" w:hAnsi="Courier New" w:cs="Courier New"/>
@@ -8119,23 +6666,7 @@
           <w:rFonts w:ascii="Courier New" w:hAnsi="Courier New" w:cs="Courier New"/>
           <w:sz w:val="14"/>
         </w:rPr>
-        <w:t xml:space="preserve">the ID of the service. This is acquired from the </w:t>
-      </w:r>
-      <w:proofErr w:type="spellStart"/>
-      <w:r>
-        <w:rPr>
-          <w:rFonts w:ascii="Courier New" w:hAnsi="Courier New" w:cs="Courier New"/>
-          <w:sz w:val="14"/>
-        </w:rPr>
-        <w:t>loadServices</w:t>
-      </w:r>
-      <w:proofErr w:type="spellEnd"/>
-      <w:r>
-        <w:rPr>
-          <w:rFonts w:ascii="Courier New" w:hAnsi="Courier New" w:cs="Courier New"/>
-          <w:sz w:val="14"/>
-        </w:rPr>
-        <w:t xml:space="preserve"> action</w:t>
+        <w:t>the ID of the service. This is acquired from the loadServices action</w:t>
       </w:r>
       <w:r>
         <w:rPr>
@@ -8339,7 +6870,6 @@
         <w:t>There is no returned data for this action</w:t>
       </w:r>
     </w:p>
-    <w:p/>
     <w:p/>
     <w:p>
       <w:pPr>
@@ -8379,54 +6909,12 @@
           <w:tab w:val="left" w:pos="2340"/>
         </w:tabs>
       </w:pPr>
-      <w:proofErr w:type="spellStart"/>
       <w:r>
         <w:t>lang</w:t>
       </w:r>
-      <w:proofErr w:type="spellEnd"/>
       <w:r>
         <w:tab/>
-        <w:t xml:space="preserve">The 3 character language identifier (currently supported are: </w:t>
-      </w:r>
-      <w:proofErr w:type="spellStart"/>
-      <w:r>
-        <w:t>deu</w:t>
-      </w:r>
-      <w:proofErr w:type="spellEnd"/>
-      <w:r>
-        <w:t xml:space="preserve">, </w:t>
-      </w:r>
-      <w:proofErr w:type="spellStart"/>
-      <w:r>
-        <w:t>eng</w:t>
-      </w:r>
-      <w:proofErr w:type="spellEnd"/>
-      <w:r>
-        <w:t xml:space="preserve">, </w:t>
-      </w:r>
-      <w:proofErr w:type="spellStart"/>
-      <w:r>
-        <w:t>fra</w:t>
-      </w:r>
-      <w:proofErr w:type="spellEnd"/>
-      <w:r>
-        <w:t xml:space="preserve">, </w:t>
-      </w:r>
-      <w:proofErr w:type="spellStart"/>
-      <w:r>
-        <w:t>ita</w:t>
-      </w:r>
-      <w:proofErr w:type="spellEnd"/>
-      <w:r>
-        <w:t xml:space="preserve">, </w:t>
-      </w:r>
-      <w:proofErr w:type="spellStart"/>
-      <w:r>
-        <w:t>esp</w:t>
-      </w:r>
-      <w:proofErr w:type="spellEnd"/>
-      <w:r>
-        <w:t>)</w:t>
+        <w:t>The 3 character language identifier (currently supported are: deu, eng, fra, ita, esp)</w:t>
       </w:r>
     </w:p>
     <w:p>
@@ -8447,11 +6935,9 @@
         <w:tab/>
         <w:t>‘</w:t>
       </w:r>
-      <w:proofErr w:type="spellStart"/>
       <w:r>
         <w:t>room_avalability</w:t>
       </w:r>
-      <w:proofErr w:type="spellEnd"/>
       <w:r>
         <w:t>’</w:t>
       </w:r>
@@ -8478,15 +6964,7 @@
       </w:r>
       <w:r>
         <w:tab/>
-        <w:t>For dev use ‘</w:t>
-      </w:r>
-      <w:proofErr w:type="spellStart"/>
-      <w:r>
-        <w:t>teszt_hostel</w:t>
-      </w:r>
-      <w:proofErr w:type="spellEnd"/>
-      <w:r>
-        <w:t>’. For prod use the name that is provided to you</w:t>
+        <w:t>For dev use ‘teszt_hostel’. For prod use the name that is provided to you</w:t>
       </w:r>
     </w:p>
     <w:p>
@@ -8500,11 +6978,9 @@
           <w:tab w:val="left" w:pos="2340"/>
         </w:tabs>
       </w:pPr>
-      <w:proofErr w:type="spellStart"/>
       <w:r>
         <w:t>room_type_id</w:t>
       </w:r>
-      <w:proofErr w:type="spellEnd"/>
       <w:r>
         <w:tab/>
         <w:t>The id of the room type that we want to get the availability</w:t>
@@ -8646,25 +7122,7 @@
           <w:sz w:val="14"/>
           <w:szCs w:val="14"/>
         </w:rPr>
-        <w:t xml:space="preserve">    </w:t>
-      </w:r>
-      <w:proofErr w:type="spellStart"/>
-      <w:r>
-        <w:rPr>
-          <w:rFonts w:ascii="Courier New" w:hAnsi="Courier New" w:cs="Courier New"/>
-          <w:sz w:val="14"/>
-          <w:szCs w:val="14"/>
-        </w:rPr>
-        <w:t>numberOfAvailableBeds</w:t>
-      </w:r>
-      <w:proofErr w:type="spellEnd"/>
-      <w:r>
-        <w:rPr>
-          <w:rFonts w:ascii="Courier New" w:hAnsi="Courier New" w:cs="Courier New"/>
-          <w:sz w:val="14"/>
-          <w:szCs w:val="14"/>
-        </w:rPr>
-        <w:t xml:space="preserve">: </w:t>
+        <w:t xml:space="preserve">    numberOfAvailableBeds: </w:t>
       </w:r>
       <w:r>
         <w:rPr>
@@ -8698,25 +7156,7 @@
           <w:sz w:val="14"/>
           <w:szCs w:val="14"/>
         </w:rPr>
-        <w:t xml:space="preserve">    </w:t>
-      </w:r>
-      <w:proofErr w:type="spellStart"/>
-      <w:r>
-        <w:rPr>
-          <w:rFonts w:ascii="Courier New" w:hAnsi="Courier New" w:cs="Courier New"/>
-          <w:sz w:val="14"/>
-          <w:szCs w:val="14"/>
-        </w:rPr>
-        <w:t>numberOfAvailableRooms</w:t>
-      </w:r>
-      <w:proofErr w:type="spellEnd"/>
-      <w:r>
-        <w:rPr>
-          <w:rFonts w:ascii="Courier New" w:hAnsi="Courier New" w:cs="Courier New"/>
-          <w:sz w:val="14"/>
-          <w:szCs w:val="14"/>
-        </w:rPr>
-        <w:t xml:space="preserve">: </w:t>
+        <w:t xml:space="preserve">    numberOfAvailableRooms: </w:t>
       </w:r>
       <w:r>
         <w:rPr>
@@ -8784,6 +7224,11 @@
     <w:p>
       <w:pPr>
         <w:spacing w:after="0" w:line="240" w:lineRule="auto"/>
+        <w:rPr>
+          <w:rFonts w:ascii="Courier New" w:hAnsi="Courier New" w:cs="Courier New"/>
+          <w:sz w:val="14"/>
+          <w:szCs w:val="14"/>
+        </w:rPr>
       </w:pPr>
       <w:r>
         <w:rPr>
@@ -8793,6 +7238,1276 @@
         </w:rPr>
         <w:t>]</w:t>
       </w:r>
+    </w:p>
+    <w:p>
+      <w:pPr>
+        <w:spacing w:after="0" w:line="240" w:lineRule="auto"/>
+        <w:rPr>
+          <w:rFonts w:ascii="Courier New" w:hAnsi="Courier New" w:cs="Courier New"/>
+          <w:sz w:val="14"/>
+          <w:szCs w:val="14"/>
+        </w:rPr>
+      </w:pPr>
+    </w:p>
+    <w:p>
+      <w:pPr>
+        <w:rPr>
+          <w:rFonts w:ascii="Courier New" w:hAnsi="Courier New" w:cs="Courier New"/>
+          <w:sz w:val="14"/>
+          <w:szCs w:val="14"/>
+        </w:rPr>
+      </w:pPr>
+      <w:r>
+        <w:rPr>
+          <w:rFonts w:ascii="Courier New" w:hAnsi="Courier New" w:cs="Courier New"/>
+          <w:sz w:val="14"/>
+          <w:szCs w:val="14"/>
+        </w:rPr>
+        <w:br w:type="page"/>
+      </w:r>
+    </w:p>
+    <w:p>
+      <w:pPr>
+        <w:spacing w:after="0" w:line="240" w:lineRule="auto"/>
+        <w:rPr>
+          <w:rFonts w:ascii="Courier New" w:hAnsi="Courier New" w:cs="Courier New"/>
+          <w:sz w:val="14"/>
+          <w:szCs w:val="14"/>
+        </w:rPr>
+      </w:pPr>
+    </w:p>
+    <w:p>
+      <w:pPr>
+        <w:pStyle w:val="Heading4"/>
+        <w:numPr>
+          <w:ilvl w:val="0"/>
+          <w:numId w:val="3"/>
+        </w:numPr>
+        <w:ind w:left="360"/>
+        <w:rPr>
+          <w:b w:val="0"/>
+        </w:rPr>
+      </w:pPr>
+      <w:r>
+        <w:rPr>
+          <w:b w:val="0"/>
+        </w:rPr>
+        <w:t xml:space="preserve">Room </w:t>
+      </w:r>
+      <w:r>
+        <w:rPr>
+          <w:b w:val="0"/>
+        </w:rPr>
+        <w:t>Highlights</w:t>
+      </w:r>
+    </w:p>
+    <w:p>
+      <w:pPr>
+        <w:pStyle w:val="Heading6"/>
+      </w:pPr>
+      <w:r>
+        <w:t>Incoming Parameters</w:t>
+      </w:r>
+    </w:p>
+    <w:p>
+      <w:pPr>
+        <w:pStyle w:val="ListParagraph"/>
+        <w:numPr>
+          <w:ilvl w:val="0"/>
+          <w:numId w:val="2"/>
+        </w:numPr>
+        <w:tabs>
+          <w:tab w:val="left" w:pos="2340"/>
+        </w:tabs>
+      </w:pPr>
+      <w:r>
+        <w:t>lang</w:t>
+      </w:r>
+      <w:r>
+        <w:tab/>
+        <w:t>The 3 character language identifier (currently supported are: deu, eng, fra, ita, esp)</w:t>
+      </w:r>
+    </w:p>
+    <w:p>
+      <w:pPr>
+        <w:pStyle w:val="ListParagraph"/>
+        <w:numPr>
+          <w:ilvl w:val="0"/>
+          <w:numId w:val="2"/>
+        </w:numPr>
+        <w:tabs>
+          <w:tab w:val="left" w:pos="2340"/>
+        </w:tabs>
+      </w:pPr>
+      <w:r>
+        <w:t>action</w:t>
+      </w:r>
+      <w:r>
+        <w:tab/>
+        <w:t>‘</w:t>
+      </w:r>
+      <w:r>
+        <w:t>room_</w:t>
+      </w:r>
+      <w:r>
+        <w:t>highlights</w:t>
+      </w:r>
+      <w:r>
+        <w:t>’</w:t>
+      </w:r>
+      <w:r>
+        <w:t xml:space="preserve"> </w:t>
+      </w:r>
+      <w:r>
+        <w:t>(without the quotes)</w:t>
+      </w:r>
+    </w:p>
+    <w:p>
+      <w:pPr>
+        <w:pStyle w:val="ListParagraph"/>
+        <w:numPr>
+          <w:ilvl w:val="0"/>
+          <w:numId w:val="2"/>
+        </w:numPr>
+        <w:tabs>
+          <w:tab w:val="left" w:pos="2340"/>
+        </w:tabs>
+      </w:pPr>
+      <w:r>
+        <w:t>location</w:t>
+      </w:r>
+      <w:r>
+        <w:tab/>
+        <w:t>For dev use ‘teszt_hostel’. For prod use the name that is provided to you</w:t>
+      </w:r>
+    </w:p>
+    <w:p>
+      <w:pPr>
+        <w:pStyle w:val="ListParagraph"/>
+        <w:numPr>
+          <w:ilvl w:val="0"/>
+          <w:numId w:val="2"/>
+        </w:numPr>
+        <w:tabs>
+          <w:tab w:val="left" w:pos="2340"/>
+        </w:tabs>
+      </w:pPr>
+      <w:r>
+        <w:t>currency</w:t>
+      </w:r>
+      <w:r>
+        <w:tab/>
+      </w:r>
+      <w:r>
+        <w:t>The currency the room prices are returned in</w:t>
+      </w:r>
+    </w:p>
+    <w:p>
+      <w:pPr>
+        <w:pStyle w:val="Heading6"/>
+      </w:pPr>
+      <w:r>
+        <w:t>Returned data</w:t>
+      </w:r>
+    </w:p>
+    <w:p>
+      <w:r>
+        <w:t>The returned data is a JSON structure:</w:t>
+      </w:r>
+    </w:p>
+    <w:p>
+      <w:pPr>
+        <w:pBdr>
+          <w:top w:val="single" w:sz="4" w:space="1" w:color="auto"/>
+          <w:left w:val="single" w:sz="4" w:space="0" w:color="auto"/>
+          <w:bottom w:val="single" w:sz="4" w:space="1" w:color="auto"/>
+          <w:right w:val="single" w:sz="4" w:space="4" w:color="auto"/>
+        </w:pBdr>
+        <w:tabs>
+          <w:tab w:val="left" w:pos="1800"/>
+        </w:tabs>
+        <w:spacing w:after="0" w:line="240" w:lineRule="auto"/>
+        <w:ind w:left="-90"/>
+        <w:rPr>
+          <w:rFonts w:ascii="Courier New" w:hAnsi="Courier New" w:cs="Courier New"/>
+          <w:sz w:val="14"/>
+        </w:rPr>
+      </w:pPr>
+      <w:r>
+        <w:rPr>
+          <w:rFonts w:ascii="Courier New" w:hAnsi="Courier New" w:cs="Courier New"/>
+          <w:sz w:val="14"/>
+        </w:rPr>
+        <w:t>{</w:t>
+      </w:r>
+    </w:p>
+    <w:p>
+      <w:pPr>
+        <w:pBdr>
+          <w:top w:val="single" w:sz="4" w:space="1" w:color="auto"/>
+          <w:left w:val="single" w:sz="4" w:space="0" w:color="auto"/>
+          <w:bottom w:val="single" w:sz="4" w:space="1" w:color="auto"/>
+          <w:right w:val="single" w:sz="4" w:space="4" w:color="auto"/>
+        </w:pBdr>
+        <w:tabs>
+          <w:tab w:val="left" w:pos="1800"/>
+        </w:tabs>
+        <w:spacing w:after="0" w:line="240" w:lineRule="auto"/>
+        <w:ind w:left="-90"/>
+        <w:rPr>
+          <w:rFonts w:ascii="Courier New" w:hAnsi="Courier New" w:cs="Courier New"/>
+          <w:sz w:val="14"/>
+        </w:rPr>
+      </w:pPr>
+      <w:r>
+        <w:rPr>
+          <w:rFonts w:ascii="Courier New" w:hAnsi="Courier New" w:cs="Courier New"/>
+          <w:sz w:val="14"/>
+        </w:rPr>
+        <w:t xml:space="preserve">  {</w:t>
+      </w:r>
+    </w:p>
+    <w:p>
+      <w:pPr>
+        <w:pBdr>
+          <w:top w:val="single" w:sz="4" w:space="1" w:color="auto"/>
+          <w:left w:val="single" w:sz="4" w:space="0" w:color="auto"/>
+          <w:bottom w:val="single" w:sz="4" w:space="1" w:color="auto"/>
+          <w:right w:val="single" w:sz="4" w:space="4" w:color="auto"/>
+        </w:pBdr>
+        <w:tabs>
+          <w:tab w:val="left" w:pos="1800"/>
+        </w:tabs>
+        <w:spacing w:after="0" w:line="240" w:lineRule="auto"/>
+        <w:ind w:left="-90"/>
+        <w:rPr>
+          <w:rFonts w:ascii="Courier New" w:hAnsi="Courier New" w:cs="Courier New"/>
+          <w:sz w:val="14"/>
+        </w:rPr>
+      </w:pPr>
+      <w:r>
+        <w:rPr>
+          <w:rFonts w:ascii="Courier New" w:hAnsi="Courier New" w:cs="Courier New"/>
+          <w:sz w:val="14"/>
+        </w:rPr>
+        <w:t xml:space="preserve">    id: the id this is used to addess the room when sending in the booking,</w:t>
+      </w:r>
+    </w:p>
+    <w:p>
+      <w:pPr>
+        <w:pBdr>
+          <w:top w:val="single" w:sz="4" w:space="1" w:color="auto"/>
+          <w:left w:val="single" w:sz="4" w:space="0" w:color="auto"/>
+          <w:bottom w:val="single" w:sz="4" w:space="1" w:color="auto"/>
+          <w:right w:val="single" w:sz="4" w:space="4" w:color="auto"/>
+        </w:pBdr>
+        <w:tabs>
+          <w:tab w:val="left" w:pos="1800"/>
+        </w:tabs>
+        <w:spacing w:after="0" w:line="240" w:lineRule="auto"/>
+        <w:ind w:left="-90"/>
+        <w:rPr>
+          <w:rFonts w:ascii="Courier New" w:hAnsi="Courier New" w:cs="Courier New"/>
+          <w:sz w:val="14"/>
+        </w:rPr>
+      </w:pPr>
+      <w:r>
+        <w:rPr>
+          <w:rFonts w:ascii="Courier New" w:hAnsi="Courier New" w:cs="Courier New"/>
+          <w:sz w:val="14"/>
+        </w:rPr>
+        <w:t xml:space="preserve">    price_per_bed: this is the preset price of the bed if the room is a DORM,</w:t>
+      </w:r>
+    </w:p>
+    <w:p>
+      <w:pPr>
+        <w:pBdr>
+          <w:top w:val="single" w:sz="4" w:space="1" w:color="auto"/>
+          <w:left w:val="single" w:sz="4" w:space="0" w:color="auto"/>
+          <w:bottom w:val="single" w:sz="4" w:space="1" w:color="auto"/>
+          <w:right w:val="single" w:sz="4" w:space="4" w:color="auto"/>
+        </w:pBdr>
+        <w:tabs>
+          <w:tab w:val="left" w:pos="1800"/>
+        </w:tabs>
+        <w:spacing w:after="0" w:line="240" w:lineRule="auto"/>
+        <w:ind w:left="-90"/>
+        <w:rPr>
+          <w:rFonts w:ascii="Courier New" w:hAnsi="Courier New" w:cs="Courier New"/>
+          <w:sz w:val="14"/>
+        </w:rPr>
+      </w:pPr>
+      <w:r>
+        <w:rPr>
+          <w:rFonts w:ascii="Courier New" w:hAnsi="Courier New" w:cs="Courier New"/>
+          <w:sz w:val="14"/>
+        </w:rPr>
+        <w:t xml:space="preserve">                   </w:t>
+      </w:r>
+      <w:r>
+        <w:rPr>
+          <w:rFonts w:ascii="Courier New" w:hAnsi="Courier New" w:cs="Courier New"/>
+          <w:sz w:val="14"/>
+        </w:rPr>
+        <w:t>(for certain dates this value may change</w:t>
+      </w:r>
+      <w:r>
+        <w:rPr>
+          <w:rFonts w:ascii="Courier New" w:hAnsi="Courier New" w:cs="Courier New"/>
+          <w:sz w:val="14"/>
+        </w:rPr>
+        <w:t>, you will see in the availability request</w:t>
+      </w:r>
+      <w:r>
+        <w:rPr>
+          <w:rFonts w:ascii="Courier New" w:hAnsi="Courier New" w:cs="Courier New"/>
+          <w:sz w:val="14"/>
+        </w:rPr>
+        <w:t>)</w:t>
+      </w:r>
+    </w:p>
+    <w:p>
+      <w:pPr>
+        <w:pBdr>
+          <w:top w:val="single" w:sz="4" w:space="1" w:color="auto"/>
+          <w:left w:val="single" w:sz="4" w:space="0" w:color="auto"/>
+          <w:bottom w:val="single" w:sz="4" w:space="1" w:color="auto"/>
+          <w:right w:val="single" w:sz="4" w:space="4" w:color="auto"/>
+        </w:pBdr>
+        <w:tabs>
+          <w:tab w:val="left" w:pos="1800"/>
+        </w:tabs>
+        <w:spacing w:after="0" w:line="240" w:lineRule="auto"/>
+        <w:ind w:left="-90"/>
+        <w:rPr>
+          <w:rFonts w:ascii="Courier New" w:hAnsi="Courier New" w:cs="Courier New"/>
+          <w:sz w:val="14"/>
+        </w:rPr>
+      </w:pPr>
+      <w:r>
+        <w:rPr>
+          <w:rFonts w:ascii="Courier New" w:hAnsi="Courier New" w:cs="Courier New"/>
+          <w:sz w:val="14"/>
+        </w:rPr>
+        <w:t xml:space="preserve">    price_per_room:,this is the preset price of the room if the room is a PRIVATE</w:t>
+      </w:r>
+      <w:r>
+        <w:rPr>
+          <w:rFonts w:ascii="Courier New" w:hAnsi="Courier New" w:cs="Courier New"/>
+          <w:sz w:val="14"/>
+        </w:rPr>
+        <w:t xml:space="preserve"> or APARTMENT</w:t>
+      </w:r>
+      <w:r>
+        <w:rPr>
+          <w:rFonts w:ascii="Courier New" w:hAnsi="Courier New" w:cs="Courier New"/>
+          <w:sz w:val="14"/>
+        </w:rPr>
+        <w:t xml:space="preserve"> room </w:t>
+      </w:r>
+    </w:p>
+    <w:p>
+      <w:pPr>
+        <w:pBdr>
+          <w:top w:val="single" w:sz="4" w:space="1" w:color="auto"/>
+          <w:left w:val="single" w:sz="4" w:space="0" w:color="auto"/>
+          <w:bottom w:val="single" w:sz="4" w:space="1" w:color="auto"/>
+          <w:right w:val="single" w:sz="4" w:space="4" w:color="auto"/>
+        </w:pBdr>
+        <w:tabs>
+          <w:tab w:val="left" w:pos="1800"/>
+        </w:tabs>
+        <w:spacing w:after="0" w:line="240" w:lineRule="auto"/>
+        <w:ind w:left="-90"/>
+        <w:rPr>
+          <w:rFonts w:ascii="Courier New" w:hAnsi="Courier New" w:cs="Courier New"/>
+          <w:sz w:val="14"/>
+        </w:rPr>
+      </w:pPr>
+      <w:r>
+        <w:rPr>
+          <w:rFonts w:ascii="Courier New" w:hAnsi="Courier New" w:cs="Courier New"/>
+          <w:sz w:val="14"/>
+        </w:rPr>
+        <w:t xml:space="preserve">                    </w:t>
+      </w:r>
+      <w:r>
+        <w:rPr>
+          <w:rFonts w:ascii="Courier New" w:hAnsi="Courier New" w:cs="Courier New"/>
+          <w:sz w:val="14"/>
+        </w:rPr>
+        <w:t>(for certain dates this value may change</w:t>
+      </w:r>
+      <w:r>
+        <w:rPr>
+          <w:rFonts w:ascii="Courier New" w:hAnsi="Courier New" w:cs="Courier New"/>
+          <w:sz w:val="14"/>
+        </w:rPr>
+        <w:t>, you will see in the availability request</w:t>
+      </w:r>
+      <w:r>
+        <w:rPr>
+          <w:rFonts w:ascii="Courier New" w:hAnsi="Courier New" w:cs="Courier New"/>
+          <w:sz w:val="14"/>
+        </w:rPr>
+        <w:t>)</w:t>
+      </w:r>
+    </w:p>
+    <w:p>
+      <w:pPr>
+        <w:pBdr>
+          <w:top w:val="single" w:sz="4" w:space="1" w:color="auto"/>
+          <w:left w:val="single" w:sz="4" w:space="0" w:color="auto"/>
+          <w:bottom w:val="single" w:sz="4" w:space="1" w:color="auto"/>
+          <w:right w:val="single" w:sz="4" w:space="4" w:color="auto"/>
+        </w:pBdr>
+        <w:tabs>
+          <w:tab w:val="left" w:pos="1800"/>
+        </w:tabs>
+        <w:spacing w:after="0" w:line="240" w:lineRule="auto"/>
+        <w:ind w:left="-90"/>
+        <w:rPr>
+          <w:rFonts w:ascii="Courier New" w:hAnsi="Courier New" w:cs="Courier New"/>
+          <w:sz w:val="14"/>
+        </w:rPr>
+      </w:pPr>
+      <w:r>
+        <w:rPr>
+          <w:rFonts w:ascii="Courier New" w:hAnsi="Courier New" w:cs="Courier New"/>
+          <w:sz w:val="14"/>
+        </w:rPr>
+        <w:t xml:space="preserve">    surcharge_per_bed: for apartments the price_per_room is for 2 people. For any additional guest this surcharge is counted,</w:t>
+      </w:r>
+    </w:p>
+    <w:p>
+      <w:pPr>
+        <w:pBdr>
+          <w:top w:val="single" w:sz="4" w:space="1" w:color="auto"/>
+          <w:left w:val="single" w:sz="4" w:space="0" w:color="auto"/>
+          <w:bottom w:val="single" w:sz="4" w:space="1" w:color="auto"/>
+          <w:right w:val="single" w:sz="4" w:space="4" w:color="auto"/>
+        </w:pBdr>
+        <w:tabs>
+          <w:tab w:val="left" w:pos="1800"/>
+        </w:tabs>
+        <w:spacing w:after="0" w:line="240" w:lineRule="auto"/>
+        <w:ind w:left="-90"/>
+        <w:rPr>
+          <w:rFonts w:ascii="Courier New" w:hAnsi="Courier New" w:cs="Courier New"/>
+          <w:sz w:val="14"/>
+        </w:rPr>
+      </w:pPr>
+      <w:r>
+        <w:rPr>
+          <w:rFonts w:ascii="Courier New" w:hAnsi="Courier New" w:cs="Courier New"/>
+          <w:sz w:val="14"/>
+        </w:rPr>
+        <w:t xml:space="preserve">    type": </w:t>
+      </w:r>
+      <w:r>
+        <w:rPr>
+          <w:rFonts w:ascii="Courier New" w:hAnsi="Courier New" w:cs="Courier New"/>
+          <w:sz w:val="14"/>
+        </w:rPr>
+        <w:t>the type of the room, can be DORM, PRIVAATE, APARTMENT</w:t>
+      </w:r>
+      <w:r>
+        <w:rPr>
+          <w:rFonts w:ascii="Courier New" w:hAnsi="Courier New" w:cs="Courier New"/>
+          <w:sz w:val="14"/>
+        </w:rPr>
+        <w:t>,</w:t>
+      </w:r>
+    </w:p>
+    <w:p>
+      <w:pPr>
+        <w:pBdr>
+          <w:top w:val="single" w:sz="4" w:space="1" w:color="auto"/>
+          <w:left w:val="single" w:sz="4" w:space="0" w:color="auto"/>
+          <w:bottom w:val="single" w:sz="4" w:space="1" w:color="auto"/>
+          <w:right w:val="single" w:sz="4" w:space="4" w:color="auto"/>
+        </w:pBdr>
+        <w:tabs>
+          <w:tab w:val="left" w:pos="1800"/>
+        </w:tabs>
+        <w:spacing w:after="0" w:line="240" w:lineRule="auto"/>
+        <w:ind w:left="-90"/>
+        <w:rPr>
+          <w:rFonts w:ascii="Courier New" w:hAnsi="Courier New" w:cs="Courier New"/>
+          <w:sz w:val="14"/>
+        </w:rPr>
+      </w:pPr>
+      <w:r>
+        <w:rPr>
+          <w:rFonts w:ascii="Courier New" w:hAnsi="Courier New" w:cs="Courier New"/>
+          <w:sz w:val="14"/>
+        </w:rPr>
+        <w:t xml:space="preserve">    num_of_beds": </w:t>
+      </w:r>
+      <w:r>
+        <w:rPr>
+          <w:rFonts w:ascii="Courier New" w:hAnsi="Courier New" w:cs="Courier New"/>
+          <w:sz w:val="14"/>
+        </w:rPr>
+        <w:t>the number of available beds in the room</w:t>
+      </w:r>
+      <w:r>
+        <w:rPr>
+          <w:rFonts w:ascii="Courier New" w:hAnsi="Courier New" w:cs="Courier New"/>
+          <w:sz w:val="14"/>
+        </w:rPr>
+        <w:t>,</w:t>
+      </w:r>
+    </w:p>
+    <w:p>
+      <w:pPr>
+        <w:pBdr>
+          <w:top w:val="single" w:sz="4" w:space="1" w:color="auto"/>
+          <w:left w:val="single" w:sz="4" w:space="0" w:color="auto"/>
+          <w:bottom w:val="single" w:sz="4" w:space="1" w:color="auto"/>
+          <w:right w:val="single" w:sz="4" w:space="4" w:color="auto"/>
+        </w:pBdr>
+        <w:tabs>
+          <w:tab w:val="left" w:pos="1800"/>
+        </w:tabs>
+        <w:spacing w:after="0" w:line="240" w:lineRule="auto"/>
+        <w:ind w:left="-90"/>
+        <w:rPr>
+          <w:rFonts w:ascii="Courier New" w:hAnsi="Courier New" w:cs="Courier New"/>
+          <w:sz w:val="14"/>
+        </w:rPr>
+      </w:pPr>
+      <w:r>
+        <w:rPr>
+          <w:rFonts w:ascii="Courier New" w:hAnsi="Courier New" w:cs="Courier New"/>
+          <w:sz w:val="14"/>
+        </w:rPr>
+        <w:t xml:space="preserve">    name": </w:t>
+      </w:r>
+      <w:r>
+        <w:rPr>
+          <w:rFonts w:ascii="Courier New" w:hAnsi="Courier New" w:cs="Courier New"/>
+          <w:sz w:val="14"/>
+        </w:rPr>
+        <w:t>the name of the room</w:t>
+      </w:r>
+      <w:r>
+        <w:rPr>
+          <w:rFonts w:ascii="Courier New" w:hAnsi="Courier New" w:cs="Courier New"/>
+          <w:sz w:val="14"/>
+        </w:rPr>
+        <w:t>,</w:t>
+      </w:r>
+    </w:p>
+    <w:p>
+      <w:pPr>
+        <w:pBdr>
+          <w:top w:val="single" w:sz="4" w:space="1" w:color="auto"/>
+          <w:left w:val="single" w:sz="4" w:space="0" w:color="auto"/>
+          <w:bottom w:val="single" w:sz="4" w:space="1" w:color="auto"/>
+          <w:right w:val="single" w:sz="4" w:space="4" w:color="auto"/>
+        </w:pBdr>
+        <w:tabs>
+          <w:tab w:val="left" w:pos="1800"/>
+        </w:tabs>
+        <w:spacing w:after="0" w:line="240" w:lineRule="auto"/>
+        <w:ind w:left="-90"/>
+        <w:rPr>
+          <w:rFonts w:ascii="Courier New" w:hAnsi="Courier New" w:cs="Courier New"/>
+          <w:sz w:val="14"/>
+        </w:rPr>
+      </w:pPr>
+      <w:r>
+        <w:rPr>
+          <w:rFonts w:ascii="Courier New" w:hAnsi="Courier New" w:cs="Courier New"/>
+          <w:sz w:val="14"/>
+        </w:rPr>
+        <w:t xml:space="preserve">    description: </w:t>
+      </w:r>
+      <w:r>
+        <w:rPr>
+          <w:rFonts w:ascii="Courier New" w:hAnsi="Courier New" w:cs="Courier New"/>
+          <w:sz w:val="14"/>
+        </w:rPr>
+        <w:t>description of the room</w:t>
+      </w:r>
+      <w:r>
+        <w:rPr>
+          <w:rFonts w:ascii="Courier New" w:hAnsi="Courier New" w:cs="Courier New"/>
+          <w:sz w:val="14"/>
+        </w:rPr>
+        <w:t>,</w:t>
+      </w:r>
+    </w:p>
+    <w:p>
+      <w:pPr>
+        <w:pBdr>
+          <w:top w:val="single" w:sz="4" w:space="1" w:color="auto"/>
+          <w:left w:val="single" w:sz="4" w:space="0" w:color="auto"/>
+          <w:bottom w:val="single" w:sz="4" w:space="1" w:color="auto"/>
+          <w:right w:val="single" w:sz="4" w:space="4" w:color="auto"/>
+        </w:pBdr>
+        <w:tabs>
+          <w:tab w:val="left" w:pos="1800"/>
+        </w:tabs>
+        <w:spacing w:after="0" w:line="240" w:lineRule="auto"/>
+        <w:ind w:left="-90"/>
+        <w:rPr>
+          <w:rFonts w:ascii="Courier New" w:hAnsi="Courier New" w:cs="Courier New"/>
+          <w:sz w:val="14"/>
+        </w:rPr>
+      </w:pPr>
+      <w:r>
+        <w:rPr>
+          <w:rFonts w:ascii="Courier New" w:hAnsi="Courier New" w:cs="Courier New"/>
+          <w:sz w:val="14"/>
+        </w:rPr>
+        <w:t xml:space="preserve">    short_description: </w:t>
+      </w:r>
+      <w:r>
+        <w:rPr>
+          <w:rFonts w:ascii="Courier New" w:hAnsi="Courier New" w:cs="Courier New"/>
+          <w:sz w:val="14"/>
+        </w:rPr>
+        <w:t>short description of the room</w:t>
+      </w:r>
+      <w:r>
+        <w:rPr>
+          <w:rFonts w:ascii="Courier New" w:hAnsi="Courier New" w:cs="Courier New"/>
+          <w:sz w:val="14"/>
+        </w:rPr>
+        <w:t>,</w:t>
+      </w:r>
+    </w:p>
+    <w:p>
+      <w:pPr>
+        <w:pBdr>
+          <w:top w:val="single" w:sz="4" w:space="1" w:color="auto"/>
+          <w:left w:val="single" w:sz="4" w:space="0" w:color="auto"/>
+          <w:bottom w:val="single" w:sz="4" w:space="1" w:color="auto"/>
+          <w:right w:val="single" w:sz="4" w:space="4" w:color="auto"/>
+        </w:pBdr>
+        <w:tabs>
+          <w:tab w:val="left" w:pos="1800"/>
+        </w:tabs>
+        <w:spacing w:after="0" w:line="240" w:lineRule="auto"/>
+        <w:ind w:left="-90"/>
+        <w:rPr>
+          <w:rFonts w:ascii="Courier New" w:hAnsi="Courier New" w:cs="Courier New"/>
+          <w:sz w:val="14"/>
+        </w:rPr>
+      </w:pPr>
+      <w:r>
+        <w:rPr>
+          <w:rFonts w:ascii="Courier New" w:hAnsi="Courier New" w:cs="Courier New"/>
+          <w:sz w:val="14"/>
+        </w:rPr>
+        <w:t xml:space="preserve">    size: </w:t>
+      </w:r>
+      <w:r>
+        <w:rPr>
+          <w:rFonts w:ascii="Courier New" w:hAnsi="Courier New" w:cs="Courier New"/>
+          <w:sz w:val="14"/>
+        </w:rPr>
+        <w:t>description of the room relating to its size</w:t>
+      </w:r>
+      <w:r>
+        <w:rPr>
+          <w:rFonts w:ascii="Courier New" w:hAnsi="Courier New" w:cs="Courier New"/>
+          <w:sz w:val="14"/>
+        </w:rPr>
+        <w:t>,</w:t>
+      </w:r>
+    </w:p>
+    <w:p>
+      <w:pPr>
+        <w:pBdr>
+          <w:top w:val="single" w:sz="4" w:space="1" w:color="auto"/>
+          <w:left w:val="single" w:sz="4" w:space="0" w:color="auto"/>
+          <w:bottom w:val="single" w:sz="4" w:space="1" w:color="auto"/>
+          <w:right w:val="single" w:sz="4" w:space="4" w:color="auto"/>
+        </w:pBdr>
+        <w:tabs>
+          <w:tab w:val="left" w:pos="1800"/>
+        </w:tabs>
+        <w:spacing w:after="0" w:line="240" w:lineRule="auto"/>
+        <w:ind w:left="-90"/>
+        <w:rPr>
+          <w:rFonts w:ascii="Courier New" w:hAnsi="Courier New" w:cs="Courier New"/>
+          <w:sz w:val="14"/>
+        </w:rPr>
+      </w:pPr>
+      <w:r>
+        <w:rPr>
+          <w:rFonts w:ascii="Courier New" w:hAnsi="Courier New" w:cs="Courier New"/>
+          <w:sz w:val="14"/>
+        </w:rPr>
+        <w:t xml:space="preserve">    location: </w:t>
+      </w:r>
+      <w:r>
+        <w:rPr>
+          <w:rFonts w:ascii="Courier New" w:hAnsi="Courier New" w:cs="Courier New"/>
+          <w:sz w:val="14"/>
+        </w:rPr>
+        <w:t>description of the room relating to its location</w:t>
+      </w:r>
+      <w:r>
+        <w:rPr>
+          <w:rFonts w:ascii="Courier New" w:hAnsi="Courier New" w:cs="Courier New"/>
+          <w:sz w:val="14"/>
+        </w:rPr>
+        <w:t>,</w:t>
+      </w:r>
+    </w:p>
+    <w:p>
+      <w:pPr>
+        <w:pBdr>
+          <w:top w:val="single" w:sz="4" w:space="1" w:color="auto"/>
+          <w:left w:val="single" w:sz="4" w:space="0" w:color="auto"/>
+          <w:bottom w:val="single" w:sz="4" w:space="1" w:color="auto"/>
+          <w:right w:val="single" w:sz="4" w:space="4" w:color="auto"/>
+        </w:pBdr>
+        <w:tabs>
+          <w:tab w:val="left" w:pos="1800"/>
+        </w:tabs>
+        <w:spacing w:after="0" w:line="240" w:lineRule="auto"/>
+        <w:ind w:left="-90"/>
+        <w:rPr>
+          <w:rFonts w:ascii="Courier New" w:hAnsi="Courier New" w:cs="Courier New"/>
+          <w:sz w:val="14"/>
+        </w:rPr>
+      </w:pPr>
+      <w:r>
+        <w:rPr>
+          <w:rFonts w:ascii="Courier New" w:hAnsi="Courier New" w:cs="Courier New"/>
+          <w:sz w:val="14"/>
+        </w:rPr>
+        <w:t xml:space="preserve">    bathroom: </w:t>
+      </w:r>
+      <w:r>
+        <w:rPr>
+          <w:rFonts w:ascii="Courier New" w:hAnsi="Courier New" w:cs="Courier New"/>
+          <w:sz w:val="14"/>
+        </w:rPr>
+        <w:t>description of the room relating to its bathroom</w:t>
+      </w:r>
+      <w:r>
+        <w:rPr>
+          <w:rFonts w:ascii="Courier New" w:hAnsi="Courier New" w:cs="Courier New"/>
+          <w:sz w:val="14"/>
+        </w:rPr>
+        <w:t>,</w:t>
+      </w:r>
+    </w:p>
+    <w:p>
+      <w:pPr>
+        <w:pBdr>
+          <w:top w:val="single" w:sz="4" w:space="1" w:color="auto"/>
+          <w:left w:val="single" w:sz="4" w:space="0" w:color="auto"/>
+          <w:bottom w:val="single" w:sz="4" w:space="1" w:color="auto"/>
+          <w:right w:val="single" w:sz="4" w:space="4" w:color="auto"/>
+        </w:pBdr>
+        <w:tabs>
+          <w:tab w:val="left" w:pos="1800"/>
+        </w:tabs>
+        <w:spacing w:after="0" w:line="240" w:lineRule="auto"/>
+        <w:ind w:left="-90"/>
+        <w:rPr>
+          <w:rFonts w:ascii="Courier New" w:hAnsi="Courier New" w:cs="Courier New"/>
+          <w:sz w:val="14"/>
+        </w:rPr>
+      </w:pPr>
+      <w:r>
+        <w:rPr>
+          <w:rFonts w:ascii="Courier New" w:hAnsi="Courier New" w:cs="Courier New"/>
+          <w:sz w:val="14"/>
+        </w:rPr>
+        <w:t xml:space="preserve">    _order: </w:t>
+      </w:r>
+      <w:r>
+        <w:rPr>
+          <w:rFonts w:ascii="Courier New" w:hAnsi="Courier New" w:cs="Courier New"/>
+          <w:sz w:val="14"/>
+        </w:rPr>
+        <w:t>ordering of each room on the admin interface. UI may choose to sort the rooms in different order</w:t>
+      </w:r>
+      <w:r>
+        <w:rPr>
+          <w:rFonts w:ascii="Courier New" w:hAnsi="Courier New" w:cs="Courier New"/>
+          <w:sz w:val="14"/>
+        </w:rPr>
+        <w:t>,</w:t>
+      </w:r>
+    </w:p>
+    <w:p>
+      <w:pPr>
+        <w:pBdr>
+          <w:top w:val="single" w:sz="4" w:space="1" w:color="auto"/>
+          <w:left w:val="single" w:sz="4" w:space="0" w:color="auto"/>
+          <w:bottom w:val="single" w:sz="4" w:space="1" w:color="auto"/>
+          <w:right w:val="single" w:sz="4" w:space="4" w:color="auto"/>
+        </w:pBdr>
+        <w:tabs>
+          <w:tab w:val="left" w:pos="1800"/>
+        </w:tabs>
+        <w:spacing w:after="0" w:line="240" w:lineRule="auto"/>
+        <w:ind w:left="-90"/>
+        <w:rPr>
+          <w:rFonts w:ascii="Courier New" w:hAnsi="Courier New" w:cs="Courier New"/>
+          <w:sz w:val="14"/>
+        </w:rPr>
+      </w:pPr>
+      <w:r>
+        <w:rPr>
+          <w:rFonts w:ascii="Courier New" w:hAnsi="Courier New" w:cs="Courier New"/>
+          <w:sz w:val="14"/>
+        </w:rPr>
+        <w:t xml:space="preserve">    num_of_beds_avail:</w:t>
+      </w:r>
+      <w:r>
+        <w:rPr>
+          <w:rFonts w:ascii="Courier New" w:hAnsi="Courier New" w:cs="Courier New"/>
+          <w:sz w:val="14"/>
+        </w:rPr>
+        <w:t>This value will always be 0 on this query do not use it here</w:t>
+      </w:r>
+      <w:r>
+        <w:rPr>
+          <w:rFonts w:ascii="Courier New" w:hAnsi="Courier New" w:cs="Courier New"/>
+          <w:sz w:val="14"/>
+        </w:rPr>
+        <w:t>,</w:t>
+      </w:r>
+    </w:p>
+    <w:p>
+      <w:pPr>
+        <w:pBdr>
+          <w:top w:val="single" w:sz="4" w:space="1" w:color="auto"/>
+          <w:left w:val="single" w:sz="4" w:space="0" w:color="auto"/>
+          <w:bottom w:val="single" w:sz="4" w:space="1" w:color="auto"/>
+          <w:right w:val="single" w:sz="4" w:space="4" w:color="auto"/>
+        </w:pBdr>
+        <w:tabs>
+          <w:tab w:val="left" w:pos="1800"/>
+        </w:tabs>
+        <w:spacing w:after="0" w:line="240" w:lineRule="auto"/>
+        <w:ind w:left="-90"/>
+        <w:rPr>
+          <w:rFonts w:ascii="Courier New" w:hAnsi="Courier New" w:cs="Courier New"/>
+          <w:sz w:val="14"/>
+        </w:rPr>
+      </w:pPr>
+      <w:r>
+        <w:rPr>
+          <w:rFonts w:ascii="Courier New" w:hAnsi="Courier New" w:cs="Courier New"/>
+          <w:sz w:val="14"/>
+        </w:rPr>
+        <w:t xml:space="preserve">    images: [</w:t>
+      </w:r>
+    </w:p>
+    <w:p>
+      <w:pPr>
+        <w:pBdr>
+          <w:top w:val="single" w:sz="4" w:space="1" w:color="auto"/>
+          <w:left w:val="single" w:sz="4" w:space="0" w:color="auto"/>
+          <w:bottom w:val="single" w:sz="4" w:space="1" w:color="auto"/>
+          <w:right w:val="single" w:sz="4" w:space="4" w:color="auto"/>
+        </w:pBdr>
+        <w:tabs>
+          <w:tab w:val="left" w:pos="1800"/>
+        </w:tabs>
+        <w:spacing w:after="0" w:line="240" w:lineRule="auto"/>
+        <w:ind w:left="-90"/>
+        <w:rPr>
+          <w:rFonts w:ascii="Courier New" w:hAnsi="Courier New" w:cs="Courier New"/>
+          <w:sz w:val="14"/>
+        </w:rPr>
+      </w:pPr>
+      <w:r>
+        <w:rPr>
+          <w:rFonts w:ascii="Courier New" w:hAnsi="Courier New" w:cs="Courier New"/>
+          <w:sz w:val="14"/>
+        </w:rPr>
+        <w:t xml:space="preserve">      {</w:t>
+      </w:r>
+    </w:p>
+    <w:p>
+      <w:pPr>
+        <w:pBdr>
+          <w:top w:val="single" w:sz="4" w:space="1" w:color="auto"/>
+          <w:left w:val="single" w:sz="4" w:space="0" w:color="auto"/>
+          <w:bottom w:val="single" w:sz="4" w:space="1" w:color="auto"/>
+          <w:right w:val="single" w:sz="4" w:space="4" w:color="auto"/>
+        </w:pBdr>
+        <w:tabs>
+          <w:tab w:val="left" w:pos="1800"/>
+        </w:tabs>
+        <w:spacing w:after="0" w:line="240" w:lineRule="auto"/>
+        <w:ind w:left="-90"/>
+        <w:rPr>
+          <w:rFonts w:ascii="Courier New" w:hAnsi="Courier New" w:cs="Courier New"/>
+          <w:sz w:val="14"/>
+        </w:rPr>
+      </w:pPr>
+      <w:r>
+        <w:rPr>
+          <w:rFonts w:ascii="Courier New" w:hAnsi="Courier New" w:cs="Courier New"/>
+          <w:sz w:val="14"/>
+        </w:rPr>
+        <w:t xml:space="preserve">        width: with of the image in pixels,</w:t>
+      </w:r>
+    </w:p>
+    <w:p>
+      <w:pPr>
+        <w:pBdr>
+          <w:top w:val="single" w:sz="4" w:space="1" w:color="auto"/>
+          <w:left w:val="single" w:sz="4" w:space="0" w:color="auto"/>
+          <w:bottom w:val="single" w:sz="4" w:space="1" w:color="auto"/>
+          <w:right w:val="single" w:sz="4" w:space="4" w:color="auto"/>
+        </w:pBdr>
+        <w:tabs>
+          <w:tab w:val="left" w:pos="1800"/>
+        </w:tabs>
+        <w:spacing w:after="0" w:line="240" w:lineRule="auto"/>
+        <w:ind w:left="-90"/>
+        <w:rPr>
+          <w:rFonts w:ascii="Courier New" w:hAnsi="Courier New" w:cs="Courier New"/>
+          <w:sz w:val="14"/>
+        </w:rPr>
+      </w:pPr>
+      <w:r>
+        <w:rPr>
+          <w:rFonts w:ascii="Courier New" w:hAnsi="Courier New" w:cs="Courier New"/>
+          <w:sz w:val="14"/>
+        </w:rPr>
+        <w:t xml:space="preserve">        height: height of the image in pixels,</w:t>
+      </w:r>
+    </w:p>
+    <w:p>
+      <w:pPr>
+        <w:pBdr>
+          <w:top w:val="single" w:sz="4" w:space="1" w:color="auto"/>
+          <w:left w:val="single" w:sz="4" w:space="0" w:color="auto"/>
+          <w:bottom w:val="single" w:sz="4" w:space="1" w:color="auto"/>
+          <w:right w:val="single" w:sz="4" w:space="4" w:color="auto"/>
+        </w:pBdr>
+        <w:tabs>
+          <w:tab w:val="left" w:pos="1800"/>
+        </w:tabs>
+        <w:spacing w:after="0" w:line="240" w:lineRule="auto"/>
+        <w:ind w:left="-90"/>
+        <w:rPr>
+          <w:rFonts w:ascii="Courier New" w:hAnsi="Courier New" w:cs="Courier New"/>
+          <w:sz w:val="14"/>
+        </w:rPr>
+      </w:pPr>
+      <w:r>
+        <w:rPr>
+          <w:rFonts w:ascii="Courier New" w:hAnsi="Courier New" w:cs="Courier New"/>
+          <w:sz w:val="14"/>
+        </w:rPr>
+        <w:t xml:space="preserve">        default: 1 if this is the default image for this room, 0 if it is not,</w:t>
+      </w:r>
+    </w:p>
+    <w:p>
+      <w:pPr>
+        <w:pBdr>
+          <w:top w:val="single" w:sz="4" w:space="1" w:color="auto"/>
+          <w:left w:val="single" w:sz="4" w:space="0" w:color="auto"/>
+          <w:bottom w:val="single" w:sz="4" w:space="1" w:color="auto"/>
+          <w:right w:val="single" w:sz="4" w:space="4" w:color="auto"/>
+        </w:pBdr>
+        <w:tabs>
+          <w:tab w:val="left" w:pos="1800"/>
+        </w:tabs>
+        <w:spacing w:after="0" w:line="240" w:lineRule="auto"/>
+        <w:ind w:left="-90"/>
+        <w:rPr>
+          <w:rFonts w:ascii="Courier New" w:hAnsi="Courier New" w:cs="Courier New"/>
+          <w:sz w:val="14"/>
+        </w:rPr>
+      </w:pPr>
+      <w:r>
+        <w:rPr>
+          <w:rFonts w:ascii="Courier New" w:hAnsi="Courier New" w:cs="Courier New"/>
+          <w:sz w:val="14"/>
+        </w:rPr>
+        <w:t xml:space="preserve">        original_img_url: </w:t>
+      </w:r>
+      <w:r>
+        <w:rPr>
+          <w:rFonts w:ascii="Courier New" w:hAnsi="Courier New" w:cs="Courier New"/>
+          <w:sz w:val="14"/>
+        </w:rPr>
+        <w:t>URL of the original image. Use this directly to show the image on a page</w:t>
+      </w:r>
+      <w:r>
+        <w:rPr>
+          <w:rFonts w:ascii="Courier New" w:hAnsi="Courier New" w:cs="Courier New"/>
+          <w:sz w:val="14"/>
+        </w:rPr>
+        <w:t>,</w:t>
+      </w:r>
+    </w:p>
+    <w:p>
+      <w:pPr>
+        <w:pBdr>
+          <w:top w:val="single" w:sz="4" w:space="1" w:color="auto"/>
+          <w:left w:val="single" w:sz="4" w:space="0" w:color="auto"/>
+          <w:bottom w:val="single" w:sz="4" w:space="1" w:color="auto"/>
+          <w:right w:val="single" w:sz="4" w:space="4" w:color="auto"/>
+        </w:pBdr>
+        <w:tabs>
+          <w:tab w:val="left" w:pos="1800"/>
+        </w:tabs>
+        <w:spacing w:after="0" w:line="240" w:lineRule="auto"/>
+        <w:ind w:left="-90"/>
+        <w:rPr>
+          <w:rFonts w:ascii="Courier New" w:hAnsi="Courier New" w:cs="Courier New"/>
+          <w:sz w:val="14"/>
+        </w:rPr>
+      </w:pPr>
+      <w:r>
+        <w:rPr>
+          <w:rFonts w:ascii="Courier New" w:hAnsi="Courier New" w:cs="Courier New"/>
+          <w:sz w:val="14"/>
+        </w:rPr>
+        <w:t xml:space="preserve">        medium_img_url: </w:t>
+      </w:r>
+      <w:r>
+        <w:rPr>
+          <w:rFonts w:ascii="Courier New" w:hAnsi="Courier New" w:cs="Courier New"/>
+          <w:sz w:val="14"/>
+        </w:rPr>
+        <w:t>URL of the medium image. Use this directly to show the image on a page</w:t>
+      </w:r>
+      <w:r>
+        <w:rPr>
+          <w:rFonts w:ascii="Courier New" w:hAnsi="Courier New" w:cs="Courier New"/>
+          <w:sz w:val="14"/>
+        </w:rPr>
+        <w:t>,</w:t>
+      </w:r>
+    </w:p>
+    <w:p>
+      <w:pPr>
+        <w:pBdr>
+          <w:top w:val="single" w:sz="4" w:space="1" w:color="auto"/>
+          <w:left w:val="single" w:sz="4" w:space="0" w:color="auto"/>
+          <w:bottom w:val="single" w:sz="4" w:space="1" w:color="auto"/>
+          <w:right w:val="single" w:sz="4" w:space="4" w:color="auto"/>
+        </w:pBdr>
+        <w:tabs>
+          <w:tab w:val="left" w:pos="1800"/>
+        </w:tabs>
+        <w:spacing w:after="0" w:line="240" w:lineRule="auto"/>
+        <w:ind w:left="-90"/>
+        <w:rPr>
+          <w:rFonts w:ascii="Courier New" w:hAnsi="Courier New" w:cs="Courier New"/>
+          <w:sz w:val="14"/>
+        </w:rPr>
+      </w:pPr>
+      <w:r>
+        <w:rPr>
+          <w:rFonts w:ascii="Courier New" w:hAnsi="Courier New" w:cs="Courier New"/>
+          <w:sz w:val="14"/>
+        </w:rPr>
+        <w:t xml:space="preserve">        thumb_img_url: </w:t>
+      </w:r>
+      <w:r>
+        <w:rPr>
+          <w:rFonts w:ascii="Courier New" w:hAnsi="Courier New" w:cs="Courier New"/>
+          <w:sz w:val="14"/>
+        </w:rPr>
+        <w:t>URL of the thumb image. Use this directly to show the image on a page</w:t>
+      </w:r>
+    </w:p>
+    <w:p>
+      <w:pPr>
+        <w:pBdr>
+          <w:top w:val="single" w:sz="4" w:space="1" w:color="auto"/>
+          <w:left w:val="single" w:sz="4" w:space="0" w:color="auto"/>
+          <w:bottom w:val="single" w:sz="4" w:space="1" w:color="auto"/>
+          <w:right w:val="single" w:sz="4" w:space="4" w:color="auto"/>
+        </w:pBdr>
+        <w:tabs>
+          <w:tab w:val="left" w:pos="1800"/>
+        </w:tabs>
+        <w:spacing w:after="0" w:line="240" w:lineRule="auto"/>
+        <w:ind w:left="-90"/>
+        <w:rPr>
+          <w:rFonts w:ascii="Courier New" w:hAnsi="Courier New" w:cs="Courier New"/>
+          <w:sz w:val="14"/>
+        </w:rPr>
+      </w:pPr>
+      <w:r>
+        <w:rPr>
+          <w:rFonts w:ascii="Courier New" w:hAnsi="Courier New" w:cs="Courier New"/>
+          <w:sz w:val="14"/>
+        </w:rPr>
+        <w:t xml:space="preserve">      },</w:t>
+      </w:r>
+    </w:p>
+    <w:p>
+      <w:pPr>
+        <w:pBdr>
+          <w:top w:val="single" w:sz="4" w:space="1" w:color="auto"/>
+          <w:left w:val="single" w:sz="4" w:space="0" w:color="auto"/>
+          <w:bottom w:val="single" w:sz="4" w:space="1" w:color="auto"/>
+          <w:right w:val="single" w:sz="4" w:space="4" w:color="auto"/>
+        </w:pBdr>
+        <w:tabs>
+          <w:tab w:val="left" w:pos="1800"/>
+        </w:tabs>
+        <w:spacing w:after="0" w:line="240" w:lineRule="auto"/>
+        <w:ind w:left="-90"/>
+        <w:rPr>
+          <w:rFonts w:ascii="Courier New" w:hAnsi="Courier New" w:cs="Courier New"/>
+          <w:sz w:val="14"/>
+        </w:rPr>
+      </w:pPr>
+      <w:r>
+        <w:rPr>
+          <w:rFonts w:ascii="Courier New" w:hAnsi="Courier New" w:cs="Courier New"/>
+          <w:sz w:val="14"/>
+        </w:rPr>
+        <w:t xml:space="preserve">      …</w:t>
+      </w:r>
+    </w:p>
+    <w:p>
+      <w:pPr>
+        <w:pBdr>
+          <w:top w:val="single" w:sz="4" w:space="1" w:color="auto"/>
+          <w:left w:val="single" w:sz="4" w:space="0" w:color="auto"/>
+          <w:bottom w:val="single" w:sz="4" w:space="1" w:color="auto"/>
+          <w:right w:val="single" w:sz="4" w:space="4" w:color="auto"/>
+        </w:pBdr>
+        <w:tabs>
+          <w:tab w:val="left" w:pos="1800"/>
+        </w:tabs>
+        <w:spacing w:after="0" w:line="240" w:lineRule="auto"/>
+        <w:ind w:left="-90"/>
+        <w:rPr>
+          <w:rFonts w:ascii="Courier New" w:hAnsi="Courier New" w:cs="Courier New"/>
+          <w:sz w:val="14"/>
+        </w:rPr>
+      </w:pPr>
+      <w:r>
+        <w:rPr>
+          <w:rFonts w:ascii="Courier New" w:hAnsi="Courier New" w:cs="Courier New"/>
+          <w:sz w:val="14"/>
+        </w:rPr>
+        <w:t xml:space="preserve">    ]</w:t>
+      </w:r>
+    </w:p>
+    <w:p>
+      <w:pPr>
+        <w:pBdr>
+          <w:top w:val="single" w:sz="4" w:space="1" w:color="auto"/>
+          <w:left w:val="single" w:sz="4" w:space="0" w:color="auto"/>
+          <w:bottom w:val="single" w:sz="4" w:space="1" w:color="auto"/>
+          <w:right w:val="single" w:sz="4" w:space="4" w:color="auto"/>
+        </w:pBdr>
+        <w:tabs>
+          <w:tab w:val="left" w:pos="1800"/>
+        </w:tabs>
+        <w:spacing w:after="0" w:line="240" w:lineRule="auto"/>
+        <w:ind w:left="-90"/>
+        <w:rPr>
+          <w:rFonts w:ascii="Courier New" w:hAnsi="Courier New" w:cs="Courier New"/>
+          <w:sz w:val="14"/>
+        </w:rPr>
+      </w:pPr>
+      <w:r>
+        <w:rPr>
+          <w:rFonts w:ascii="Courier New" w:hAnsi="Courier New" w:cs="Courier New"/>
+          <w:sz w:val="14"/>
+        </w:rPr>
+        <w:t xml:space="preserve">  },</w:t>
+      </w:r>
+    </w:p>
+    <w:p>
+      <w:pPr>
+        <w:pBdr>
+          <w:top w:val="single" w:sz="4" w:space="1" w:color="auto"/>
+          <w:left w:val="single" w:sz="4" w:space="0" w:color="auto"/>
+          <w:bottom w:val="single" w:sz="4" w:space="1" w:color="auto"/>
+          <w:right w:val="single" w:sz="4" w:space="4" w:color="auto"/>
+        </w:pBdr>
+        <w:tabs>
+          <w:tab w:val="left" w:pos="1800"/>
+        </w:tabs>
+        <w:spacing w:after="0" w:line="240" w:lineRule="auto"/>
+        <w:ind w:left="-90"/>
+        <w:rPr>
+          <w:rFonts w:ascii="Courier New" w:hAnsi="Courier New" w:cs="Courier New"/>
+          <w:sz w:val="14"/>
+        </w:rPr>
+      </w:pPr>
+      <w:r>
+        <w:rPr>
+          <w:rFonts w:ascii="Courier New" w:hAnsi="Courier New" w:cs="Courier New"/>
+          <w:sz w:val="14"/>
+        </w:rPr>
+        <w:t xml:space="preserve">  …</w:t>
+      </w:r>
+      <w:bookmarkStart w:id="0" w:name="_GoBack"/>
+      <w:bookmarkEnd w:id="0"/>
+    </w:p>
+    <w:p>
+      <w:pPr>
+        <w:pBdr>
+          <w:top w:val="single" w:sz="4" w:space="1" w:color="auto"/>
+          <w:left w:val="single" w:sz="4" w:space="0" w:color="auto"/>
+          <w:bottom w:val="single" w:sz="4" w:space="1" w:color="auto"/>
+          <w:right w:val="single" w:sz="4" w:space="4" w:color="auto"/>
+        </w:pBdr>
+        <w:tabs>
+          <w:tab w:val="left" w:pos="1800"/>
+        </w:tabs>
+        <w:spacing w:after="0" w:line="240" w:lineRule="auto"/>
+        <w:ind w:left="-90"/>
+        <w:rPr>
+          <w:rFonts w:ascii="Courier New" w:hAnsi="Courier New" w:cs="Courier New"/>
+          <w:sz w:val="14"/>
+        </w:rPr>
+      </w:pPr>
+      <w:r>
+        <w:rPr>
+          <w:rFonts w:ascii="Courier New" w:hAnsi="Courier New" w:cs="Courier New"/>
+          <w:sz w:val="14"/>
+        </w:rPr>
+        <w:t>}</w:t>
+      </w:r>
+    </w:p>
+    <w:p>
+      <w:pPr>
+        <w:pBdr>
+          <w:top w:val="single" w:sz="4" w:space="1" w:color="auto"/>
+          <w:left w:val="single" w:sz="4" w:space="0" w:color="auto"/>
+          <w:bottom w:val="single" w:sz="4" w:space="1" w:color="auto"/>
+          <w:right w:val="single" w:sz="4" w:space="4" w:color="auto"/>
+        </w:pBdr>
+        <w:tabs>
+          <w:tab w:val="left" w:pos="1800"/>
+        </w:tabs>
+        <w:spacing w:after="0" w:line="240" w:lineRule="auto"/>
+        <w:ind w:left="-90"/>
+        <w:rPr>
+          <w:rFonts w:ascii="Courier New" w:hAnsi="Courier New" w:cs="Courier New"/>
+          <w:sz w:val="14"/>
+        </w:rPr>
+      </w:pPr>
+    </w:p>
+    <w:p>
+      <w:pPr>
+        <w:ind w:left="-720"/>
+      </w:pPr>
+    </w:p>
+    <w:p>
+      <w:pPr>
+        <w:spacing w:after="0" w:line="240" w:lineRule="auto"/>
+      </w:pPr>
     </w:p>
     <w:sectPr>
       <w:pgSz w:w="12240" w:h="15840"/>

</xml_diff>

<commit_message>
in availability use the discounted price if a special offer applies for the price and then add a price_without_discount value to show the price without the special offer
</commit_message>
<xml_diff>
--- a/recepcio/API Documentation.docx
+++ b/recepcio/API Documentation.docx
@@ -3438,6 +3438,33 @@
           <w:sz w:val="14"/>
           <w:szCs w:val="14"/>
         </w:rPr>
+        <w:t xml:space="preserve">      price_without_discount: if special offer applies, this price contains the price without the special offer,</w:t>
+      </w:r>
+      <w:bookmarkStart w:id="0" w:name="_GoBack"/>
+      <w:bookmarkEnd w:id="0"/>
+    </w:p>
+    <w:p>
+      <w:pPr>
+        <w:pBdr>
+          <w:top w:val="single" w:sz="4" w:space="1" w:color="auto"/>
+          <w:left w:val="single" w:sz="4" w:space="1" w:color="auto"/>
+          <w:bottom w:val="single" w:sz="4" w:space="1" w:color="auto"/>
+          <w:right w:val="single" w:sz="4" w:space="1" w:color="auto"/>
+        </w:pBdr>
+        <w:spacing w:after="0" w:line="240" w:lineRule="auto"/>
+        <w:ind w:left="-90" w:right="-180"/>
+        <w:rPr>
+          <w:rFonts w:ascii="Courier New" w:hAnsi="Courier New" w:cs="Courier New"/>
+          <w:sz w:val="14"/>
+          <w:szCs w:val="14"/>
+        </w:rPr>
+      </w:pPr>
+      <w:r>
+        <w:rPr>
+          <w:rFonts w:ascii="Courier New" w:hAnsi="Courier New" w:cs="Courier New"/>
+          <w:sz w:val="14"/>
+          <w:szCs w:val="14"/>
+        </w:rPr>
         <w:t xml:space="preserve">      price_2: </w:t>
       </w:r>
       <w:r>
@@ -7292,13 +7319,7 @@
         <w:rPr>
           <w:b w:val="0"/>
         </w:rPr>
-        <w:t xml:space="preserve">Room </w:t>
-      </w:r>
-      <w:r>
-        <w:rPr>
-          <w:b w:val="0"/>
-        </w:rPr>
-        <w:t>Highlights</w:t>
+        <w:t>Room Highlights</w:t>
       </w:r>
     </w:p>
     <w:p>
@@ -7397,8 +7418,6 @@
       </w:r>
       <w:r>
         <w:tab/>
-      </w:r>
-      <w:r>
         <w:t>The currency the room prices are returned in</w:t>
       </w:r>
     </w:p>
@@ -8451,8 +8470,6 @@
         </w:rPr>
         <w:t xml:space="preserve">  …</w:t>
       </w:r>
-      <w:bookmarkStart w:id="0" w:name="_GoBack"/>
-      <w:bookmarkEnd w:id="0"/>
     </w:p>
     <w:p>
       <w:pPr>

</xml_diff>